<commit_message>
descw-1219 updates tab 1 report footer
* fix tab stops
* insert d.report_date in footer
</commit_message>
<xml_diff>
--- a/backend/reports/docx/Tab_1_rpt_C_Summary.docx
+++ b/backend/reports/docx/Tab_1_rpt_C_Summary.docx
@@ -1,6 +1,6 @@
 
 <file path=word/document.xml><?xml version="1.0" encoding="utf-8"?>
-<w:document xmlns:wpc="http://schemas.microsoft.com/office/word/2010/wordprocessingCanvas" xmlns:cx="http://schemas.microsoft.com/office/drawing/2014/chartex" xmlns:cx1="http://schemas.microsoft.com/office/drawing/2015/9/8/chartex" xmlns:cx2="http://schemas.microsoft.com/office/drawing/2015/10/21/chartex" xmlns:cx3="http://schemas.microsoft.com/office/drawing/2016/5/9/chartex" xmlns:cx4="http://schemas.microsoft.com/office/drawing/2016/5/10/chartex" xmlns:cx5="http://schemas.microsoft.com/office/drawing/2016/5/11/chartex" xmlns:cx6="http://schemas.microsoft.com/office/drawing/2016/5/12/chartex" xmlns:cx7="http://schemas.microsoft.com/office/drawing/2016/5/13/chartex" xmlns:cx8="http://schemas.microsoft.com/office/drawing/2016/5/14/chartex" xmlns:mc="http://schemas.openxmlformats.org/markup-compatibility/2006" xmlns:aink="http://schemas.microsoft.com/office/drawing/2016/ink" xmlns:am3d="http://schemas.microsoft.com/office/drawing/2017/model3d" xmlns:o="urn:schemas-microsoft-com:office:office" xmlns:oel="http://schemas.microsoft.com/office/2019/extlst" xmlns:r="http://schemas.openxmlformats.org/officeDocument/2006/relationships" xmlns:m="http://schemas.openxmlformats.org/officeDocument/2006/math" xmlns:v="urn:schemas-microsoft-com:vml" xmlns:wp14="http://schemas.microsoft.com/office/word/2010/wordprocessingDrawing" xmlns:wp="http://schemas.openxmlformats.org/drawingml/2006/wordprocessingDrawing" xmlns:w10="urn:schemas-microsoft-com:office:word" xmlns:w="http://schemas.openxmlformats.org/wordprocessingml/2006/main" xmlns:w14="http://schemas.microsoft.com/office/word/2010/wordml" xmlns:w15="http://schemas.microsoft.com/office/word/2012/wordml" xmlns:w16cex="http://schemas.microsoft.com/office/word/2018/wordml/cex" xmlns:w16cid="http://schemas.microsoft.com/office/word/2016/wordml/cid" xmlns:w16="http://schemas.microsoft.com/office/word/2018/wordml" xmlns:w16du="http://schemas.microsoft.com/office/word/2023/wordml/word16du" xmlns:w16sdtdh="http://schemas.microsoft.com/office/word/2020/wordml/sdtdatahash" xmlns:w16se="http://schemas.microsoft.com/office/word/2015/wordml/symex" xmlns:wpg="http://schemas.microsoft.com/office/word/2010/wordprocessingGroup" xmlns:wpi="http://schemas.microsoft.com/office/word/2010/wordprocessingInk" xmlns:wne="http://schemas.microsoft.com/office/word/2006/wordml" xmlns:wps="http://schemas.microsoft.com/office/word/2010/wordprocessingShape" mc:Ignorable="w14 w15 w16se w16cid w16 w16cex w16sdtdh wp14">
+<w:document xmlns:wpc="http://schemas.microsoft.com/office/word/2010/wordprocessingCanvas" xmlns:cx="http://schemas.microsoft.com/office/drawing/2014/chartex" xmlns:cx1="http://schemas.microsoft.com/office/drawing/2015/9/8/chartex" xmlns:cx2="http://schemas.microsoft.com/office/drawing/2015/10/21/chartex" xmlns:cx3="http://schemas.microsoft.com/office/drawing/2016/5/9/chartex" xmlns:cx4="http://schemas.microsoft.com/office/drawing/2016/5/10/chartex" xmlns:cx5="http://schemas.microsoft.com/office/drawing/2016/5/11/chartex" xmlns:cx6="http://schemas.microsoft.com/office/drawing/2016/5/12/chartex" xmlns:cx7="http://schemas.microsoft.com/office/drawing/2016/5/13/chartex" xmlns:cx8="http://schemas.microsoft.com/office/drawing/2016/5/14/chartex" xmlns:mc="http://schemas.openxmlformats.org/markup-compatibility/2006" xmlns:aink="http://schemas.microsoft.com/office/drawing/2016/ink" xmlns:am3d="http://schemas.microsoft.com/office/drawing/2017/model3d" xmlns:o="urn:schemas-microsoft-com:office:office" xmlns:oel="http://schemas.microsoft.com/office/2019/extlst" xmlns:r="http://schemas.openxmlformats.org/officeDocument/2006/relationships" xmlns:m="http://schemas.openxmlformats.org/officeDocument/2006/math" xmlns:v="urn:schemas-microsoft-com:vml" xmlns:wp14="http://schemas.microsoft.com/office/word/2010/wordprocessingDrawing" xmlns:wp="http://schemas.openxmlformats.org/drawingml/2006/wordprocessingDrawing" xmlns:w10="urn:schemas-microsoft-com:office:word" xmlns:w="http://schemas.openxmlformats.org/wordprocessingml/2006/main" xmlns:w14="http://schemas.microsoft.com/office/word/2010/wordml" xmlns:w15="http://schemas.microsoft.com/office/word/2012/wordml" xmlns:w16cex="http://schemas.microsoft.com/office/word/2018/wordml/cex" xmlns:w16cid="http://schemas.microsoft.com/office/word/2016/wordml/cid" xmlns:w16="http://schemas.microsoft.com/office/word/2018/wordml" xmlns:w16sdtdh="http://schemas.microsoft.com/office/word/2020/wordml/sdtdatahash" xmlns:w16se="http://schemas.microsoft.com/office/word/2015/wordml/symex" xmlns:wpg="http://schemas.microsoft.com/office/word/2010/wordprocessingGroup" xmlns:wpi="http://schemas.microsoft.com/office/word/2010/wordprocessingInk" xmlns:wne="http://schemas.microsoft.com/office/word/2006/wordml" xmlns:wps="http://schemas.microsoft.com/office/word/2010/wordprocessingShape" mc:Ignorable="w14 w15 w16se w16cid w16 w16cex w16sdtdh wp14">
   <w:body>
     <w:p>
       <w:r>
@@ -233,7 +233,7 @@
                           </pic:cNvPicPr>
                         </pic:nvPicPr>
                         <pic:blipFill>
-                          <a:blip r:embed="rId4">
+                          <a:blip r:embed="rId6">
                             <a:extLst>
                               <a:ext uri="{28A0092B-C50C-407E-A947-70E740481C1C}">
                                 <a14:useLocalDpi xmlns:a14="http://schemas.microsoft.com/office/drawing/2010/main" val="0"/>
@@ -474,7 +474,6 @@
                                 <w:t>As of {</w:t>
                               </w:r>
                               <w:proofErr w:type="spellStart"/>
-                              <w:proofErr w:type="gramStart"/>
                               <w:r>
                                 <w:rPr>
                                   <w:rFonts w:ascii="BC Sans" w:hAnsi="BC Sans"/>
@@ -482,17 +481,7 @@
                                   <w:color w:val="232731"/>
                                   <w:sz w:val="32"/>
                                 </w:rPr>
-                                <w:t>d.report</w:t>
-                              </w:r>
-                              <w:proofErr w:type="gramEnd"/>
-                              <w:r>
-                                <w:rPr>
-                                  <w:rFonts w:ascii="BC Sans" w:hAnsi="BC Sans"/>
-                                  <w:b/>
-                                  <w:color w:val="232731"/>
-                                  <w:sz w:val="32"/>
-                                </w:rPr>
-                                <w:t>_date</w:t>
+                                <w:t>d.report_date</w:t>
                               </w:r>
                               <w:proofErr w:type="spellEnd"/>
                               <w:r>
@@ -546,7 +535,7 @@
                   <o:lock v:ext="edit" aspectratio="t"/>
                 </v:shapetype>
                 <v:shape id="Picture 23" o:spid="_x0000_s1030" type="#_x0000_t75" style="position:absolute;left:213;top:119;width:957;height:905;visibility:visible;mso-wrap-style:square" o:gfxdata="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">
-                  <v:imagedata r:id="rId5" o:title=""/>
+                  <v:imagedata r:id="rId7" o:title=""/>
                   <v:path arrowok="t"/>
                   <o:lock v:ext="edit" aspectratio="f"/>
                 </v:shape>
@@ -621,7 +610,6 @@
                           <w:t>As of {</w:t>
                         </w:r>
                         <w:proofErr w:type="spellStart"/>
-                        <w:proofErr w:type="gramStart"/>
                         <w:r>
                           <w:rPr>
                             <w:rFonts w:ascii="BC Sans" w:hAnsi="BC Sans"/>
@@ -629,17 +617,7 @@
                             <w:color w:val="232731"/>
                             <w:sz w:val="32"/>
                           </w:rPr>
-                          <w:t>d.report</w:t>
-                        </w:r>
-                        <w:proofErr w:type="gramEnd"/>
-                        <w:r>
-                          <w:rPr>
-                            <w:rFonts w:ascii="BC Sans" w:hAnsi="BC Sans"/>
-                            <w:b/>
-                            <w:color w:val="232731"/>
-                            <w:sz w:val="32"/>
-                          </w:rPr>
-                          <w:t>_date</w:t>
+                          <w:t>d.report_date</w:t>
                         </w:r>
                         <w:proofErr w:type="spellEnd"/>
                         <w:r>
@@ -739,7 +717,6 @@
               <w:t>{</w:t>
             </w:r>
             <w:proofErr w:type="spellStart"/>
-            <w:proofErr w:type="gramStart"/>
             <w:r>
               <w:rPr>
                 <w:rFonts w:ascii="BC Sans" w:hAnsi="BC Sans"/>
@@ -747,9 +724,9 @@
                 <w:bCs w:val="0"/>
                 <w:color w:val="404040"/>
               </w:rPr>
-              <w:t>d.contract.co</w:t>
-            </w:r>
-            <w:proofErr w:type="gramEnd"/>
+              <w:t>d.contract.co_number</w:t>
+            </w:r>
+            <w:proofErr w:type="spellEnd"/>
             <w:r>
               <w:rPr>
                 <w:rFonts w:ascii="BC Sans" w:hAnsi="BC Sans"/>
@@ -757,16 +734,6 @@
                 <w:bCs w:val="0"/>
                 <w:color w:val="404040"/>
               </w:rPr>
-              <w:t>_number</w:t>
-            </w:r>
-            <w:proofErr w:type="spellEnd"/>
-            <w:r>
-              <w:rPr>
-                <w:rFonts w:ascii="BC Sans" w:hAnsi="BC Sans"/>
-                <w:b w:val="0"/>
-                <w:bCs w:val="0"/>
-                <w:color w:val="404040"/>
-              </w:rPr>
               <w:t>}</w:t>
             </w:r>
           </w:p>
@@ -825,21 +792,12 @@
               <w:t>{</w:t>
             </w:r>
             <w:proofErr w:type="spellStart"/>
-            <w:proofErr w:type="gramStart"/>
             <w:r>
               <w:rPr>
                 <w:rFonts w:ascii="BC Sans" w:hAnsi="BC Sans"/>
                 <w:color w:val="404040"/>
               </w:rPr>
-              <w:t>d.contract</w:t>
-            </w:r>
-            <w:proofErr w:type="gramEnd"/>
-            <w:r>
-              <w:rPr>
-                <w:rFonts w:ascii="BC Sans" w:hAnsi="BC Sans"/>
-                <w:color w:val="404040"/>
-              </w:rPr>
-              <w:t>.supplier_name</w:t>
+              <w:t>d.contract.supplier_name</w:t>
             </w:r>
             <w:proofErr w:type="spellEnd"/>
             <w:r>
@@ -911,21 +869,12 @@
               <w:t>{</w:t>
             </w:r>
             <w:proofErr w:type="spellStart"/>
-            <w:proofErr w:type="gramStart"/>
             <w:r>
               <w:rPr>
                 <w:rFonts w:ascii="BC Sans" w:hAnsi="BC Sans"/>
                 <w:color w:val="404040"/>
               </w:rPr>
-              <w:t>d.contract</w:t>
-            </w:r>
-            <w:proofErr w:type="gramEnd"/>
-            <w:r>
-              <w:rPr>
-                <w:rFonts w:ascii="BC Sans" w:hAnsi="BC Sans"/>
-                <w:color w:val="404040"/>
-              </w:rPr>
-              <w:t>.start_date</w:t>
+              <w:t>d.contract.start_date</w:t>
             </w:r>
             <w:proofErr w:type="spellEnd"/>
             <w:r>
@@ -1061,21 +1010,12 @@
               <w:t>{</w:t>
             </w:r>
             <w:proofErr w:type="spellStart"/>
-            <w:proofErr w:type="gramStart"/>
             <w:r>
               <w:rPr>
                 <w:rFonts w:ascii="BC Sans" w:hAnsi="BC Sans"/>
                 <w:color w:val="404040"/>
               </w:rPr>
-              <w:t>d.contract</w:t>
-            </w:r>
-            <w:proofErr w:type="gramEnd"/>
-            <w:r>
-              <w:rPr>
-                <w:rFonts w:ascii="BC Sans" w:hAnsi="BC Sans"/>
-                <w:color w:val="404040"/>
-              </w:rPr>
-              <w:t>.total_contract</w:t>
+              <w:t>d.contract.total_contract</w:t>
             </w:r>
             <w:proofErr w:type="spellEnd"/>
             <w:r>
@@ -1127,21 +1067,12 @@
               <w:t>{</w:t>
             </w:r>
             <w:proofErr w:type="spellStart"/>
-            <w:proofErr w:type="gramStart"/>
             <w:r>
               <w:rPr>
                 <w:rFonts w:ascii="BC Sans" w:hAnsi="BC Sans"/>
                 <w:color w:val="404040"/>
               </w:rPr>
-              <w:t>d.contract</w:t>
-            </w:r>
-            <w:proofErr w:type="gramEnd"/>
-            <w:r>
-              <w:rPr>
-                <w:rFonts w:ascii="BC Sans" w:hAnsi="BC Sans"/>
-                <w:color w:val="404040"/>
-              </w:rPr>
-              <w:t>.description</w:t>
+              <w:t>d.contract.description</w:t>
             </w:r>
             <w:proofErr w:type="spellEnd"/>
             <w:r>
@@ -1198,21 +1129,12 @@
               <w:t>{</w:t>
             </w:r>
             <w:proofErr w:type="spellStart"/>
-            <w:proofErr w:type="gramStart"/>
             <w:r>
               <w:rPr>
                 <w:rFonts w:ascii="BC Sans" w:hAnsi="BC Sans"/>
                 <w:color w:val="404040"/>
               </w:rPr>
-              <w:t>d.contract</w:t>
-            </w:r>
-            <w:proofErr w:type="gramEnd"/>
-            <w:r>
-              <w:rPr>
-                <w:rFonts w:ascii="BC Sans" w:hAnsi="BC Sans"/>
-                <w:color w:val="404040"/>
-              </w:rPr>
-              <w:t>.total_fee_amount</w:t>
+              <w:t>d.contract.total_fee_amount</w:t>
             </w:r>
             <w:proofErr w:type="spellEnd"/>
             <w:r>
@@ -1271,21 +1193,7 @@
                 <w:rFonts w:ascii="BC Sans" w:hAnsi="BC Sans"/>
                 <w:color w:val="232731"/>
               </w:rPr>
-              <w:t>Expense</w:t>
-            </w:r>
-            <w:r>
-              <w:rPr>
-                <w:rFonts w:ascii="BC Sans" w:hAnsi="BC Sans"/>
-                <w:color w:val="232731"/>
-              </w:rPr>
-              <w:t xml:space="preserve"> </w:t>
-            </w:r>
-            <w:r>
-              <w:rPr>
-                <w:rFonts w:ascii="BC Sans" w:hAnsi="BC Sans"/>
-                <w:color w:val="232731"/>
-              </w:rPr>
-              <w:t>Amount</w:t>
+              <w:t>Expense Amount</w:t>
             </w:r>
           </w:p>
         </w:tc>
@@ -1308,21 +1216,12 @@
               <w:t>{</w:t>
             </w:r>
             <w:proofErr w:type="spellStart"/>
-            <w:proofErr w:type="gramStart"/>
             <w:r>
               <w:rPr>
                 <w:rFonts w:ascii="BC Sans" w:hAnsi="BC Sans"/>
                 <w:color w:val="404040"/>
               </w:rPr>
-              <w:t>d.contract</w:t>
-            </w:r>
-            <w:proofErr w:type="gramEnd"/>
-            <w:r>
-              <w:rPr>
-                <w:rFonts w:ascii="BC Sans" w:hAnsi="BC Sans"/>
-                <w:color w:val="404040"/>
-              </w:rPr>
-              <w:t>.total_expense_amount</w:t>
+              <w:t>d.contract.total_expense_amount</w:t>
             </w:r>
             <w:proofErr w:type="spellEnd"/>
             <w:r>
@@ -1413,21 +1312,12 @@
               <w:t>{</w:t>
             </w:r>
             <w:proofErr w:type="spellStart"/>
-            <w:proofErr w:type="gramStart"/>
             <w:r>
               <w:rPr>
                 <w:rFonts w:ascii="BC Sans" w:hAnsi="BC Sans"/>
                 <w:color w:val="404040"/>
               </w:rPr>
-              <w:t>d.contract</w:t>
-            </w:r>
-            <w:proofErr w:type="gramEnd"/>
-            <w:r>
-              <w:rPr>
-                <w:rFonts w:ascii="BC Sans" w:hAnsi="BC Sans"/>
-                <w:color w:val="404040"/>
-              </w:rPr>
-              <w:t>.status</w:t>
+              <w:t>d.contract.status</w:t>
             </w:r>
             <w:proofErr w:type="spellEnd"/>
             <w:r>
@@ -1650,7 +1540,6 @@
               <w:t>{</w:t>
             </w:r>
             <w:proofErr w:type="spellStart"/>
-            <w:proofErr w:type="gramStart"/>
             <w:r>
               <w:rPr>
                 <w:rFonts w:ascii="BC Sans" w:hAnsi="BC Sans"/>
@@ -1658,9 +1547,9 @@
                 <w:bCs w:val="0"/>
                 <w:color w:val="404040"/>
               </w:rPr>
-              <w:t>d.contract</w:t>
-            </w:r>
-            <w:proofErr w:type="gramEnd"/>
+              <w:t>d.contract.portfolio_name</w:t>
+            </w:r>
+            <w:proofErr w:type="spellEnd"/>
             <w:r>
               <w:rPr>
                 <w:rFonts w:ascii="BC Sans" w:hAnsi="BC Sans"/>
@@ -1668,9 +1557,43 @@
                 <w:bCs w:val="0"/>
                 <w:color w:val="404040"/>
               </w:rPr>
-              <w:t>.portfolio_name</w:t>
-            </w:r>
-            <w:proofErr w:type="spellEnd"/>
+              <w:t>}</w:t>
+            </w:r>
+          </w:p>
+        </w:tc>
+        <w:tc>
+          <w:tcPr>
+            <w:tcW w:w="2698" w:type="dxa"/>
+          </w:tcPr>
+          <w:p>
+            <w:pPr>
+              <w:cnfStyle w:val="100000000000" w:firstRow="1" w:lastRow="0" w:firstColumn="0" w:lastColumn="0" w:oddVBand="0" w:evenVBand="0" w:oddHBand="0" w:evenHBand="0" w:firstRowFirstColumn="0" w:firstRowLastColumn="0" w:lastRowFirstColumn="0" w:lastRowLastColumn="0"/>
+              <w:rPr>
+                <w:rFonts w:ascii="BC Sans" w:hAnsi="BC Sans"/>
+              </w:rPr>
+            </w:pPr>
+            <w:r>
+              <w:rPr>
+                <w:rFonts w:ascii="BC Sans" w:hAnsi="BC Sans"/>
+                <w:color w:val="232731"/>
+              </w:rPr>
+              <w:t>Asset Tag</w:t>
+            </w:r>
+          </w:p>
+        </w:tc>
+        <w:tc>
+          <w:tcPr>
+            <w:tcW w:w="2698" w:type="dxa"/>
+          </w:tcPr>
+          <w:p>
+            <w:pPr>
+              <w:cnfStyle w:val="100000000000" w:firstRow="1" w:lastRow="0" w:firstColumn="0" w:lastColumn="0" w:oddVBand="0" w:evenVBand="0" w:oddHBand="0" w:evenHBand="0" w:firstRowFirstColumn="0" w:firstRowLastColumn="0" w:lastRowFirstColumn="0" w:lastRowLastColumn="0"/>
+              <w:rPr>
+                <w:rFonts w:ascii="BC Sans" w:hAnsi="BC Sans"/>
+                <w:b w:val="0"/>
+                <w:bCs w:val="0"/>
+              </w:rPr>
+            </w:pPr>
             <w:r>
               <w:rPr>
                 <w:rFonts w:ascii="BC Sans" w:hAnsi="BC Sans"/>
@@ -1678,43 +1601,9 @@
                 <w:bCs w:val="0"/>
                 <w:color w:val="404040"/>
               </w:rPr>
-              <w:t>}</w:t>
-            </w:r>
-          </w:p>
-        </w:tc>
-        <w:tc>
-          <w:tcPr>
-            <w:tcW w:w="2698" w:type="dxa"/>
-          </w:tcPr>
-          <w:p>
-            <w:pPr>
-              <w:cnfStyle w:val="100000000000" w:firstRow="1" w:lastRow="0" w:firstColumn="0" w:lastColumn="0" w:oddVBand="0" w:evenVBand="0" w:oddHBand="0" w:evenHBand="0" w:firstRowFirstColumn="0" w:firstRowLastColumn="0" w:lastRowFirstColumn="0" w:lastRowLastColumn="0"/>
-              <w:rPr>
-                <w:rFonts w:ascii="BC Sans" w:hAnsi="BC Sans"/>
-              </w:rPr>
-            </w:pPr>
-            <w:r>
-              <w:rPr>
-                <w:rFonts w:ascii="BC Sans" w:hAnsi="BC Sans"/>
-                <w:color w:val="232731"/>
-              </w:rPr>
-              <w:t>Asset Tag</w:t>
-            </w:r>
-          </w:p>
-        </w:tc>
-        <w:tc>
-          <w:tcPr>
-            <w:tcW w:w="2698" w:type="dxa"/>
-          </w:tcPr>
-          <w:p>
-            <w:pPr>
-              <w:cnfStyle w:val="100000000000" w:firstRow="1" w:lastRow="0" w:firstColumn="0" w:lastColumn="0" w:oddVBand="0" w:evenVBand="0" w:oddHBand="0" w:evenHBand="0" w:firstRowFirstColumn="0" w:firstRowLastColumn="0" w:lastRowFirstColumn="0" w:lastRowLastColumn="0"/>
-              <w:rPr>
-                <w:rFonts w:ascii="BC Sans" w:hAnsi="BC Sans"/>
-                <w:b w:val="0"/>
-                <w:bCs w:val="0"/>
-              </w:rPr>
-            </w:pPr>
+              <w:t>{</w:t>
+            </w:r>
+            <w:proofErr w:type="spellStart"/>
             <w:r>
               <w:rPr>
                 <w:rFonts w:ascii="BC Sans" w:hAnsi="BC Sans"/>
@@ -1722,28 +1611,7 @@
                 <w:bCs w:val="0"/>
                 <w:color w:val="404040"/>
               </w:rPr>
-              <w:t>{</w:t>
-            </w:r>
-            <w:proofErr w:type="spellStart"/>
-            <w:proofErr w:type="gramStart"/>
-            <w:r>
-              <w:rPr>
-                <w:rFonts w:ascii="BC Sans" w:hAnsi="BC Sans"/>
-                <w:b w:val="0"/>
-                <w:bCs w:val="0"/>
-                <w:color w:val="404040"/>
-              </w:rPr>
-              <w:t>d.contract</w:t>
-            </w:r>
-            <w:proofErr w:type="gramEnd"/>
-            <w:r>
-              <w:rPr>
-                <w:rFonts w:ascii="BC Sans" w:hAnsi="BC Sans"/>
-                <w:b w:val="0"/>
-                <w:bCs w:val="0"/>
-                <w:color w:val="404040"/>
-              </w:rPr>
-              <w:t>.asset_tag</w:t>
+              <w:t>d.contract.asset_tag</w:t>
             </w:r>
             <w:proofErr w:type="spellEnd"/>
             <w:r>
@@ -1802,21 +1670,12 @@
               <w:t>{</w:t>
             </w:r>
             <w:proofErr w:type="spellStart"/>
-            <w:proofErr w:type="gramStart"/>
             <w:r>
               <w:rPr>
                 <w:rFonts w:ascii="BC Sans" w:hAnsi="BC Sans"/>
                 <w:color w:val="404040"/>
               </w:rPr>
-              <w:t>d.contract</w:t>
-            </w:r>
-            <w:proofErr w:type="gramEnd"/>
-            <w:r>
-              <w:rPr>
-                <w:rFonts w:ascii="BC Sans" w:hAnsi="BC Sans"/>
-                <w:color w:val="404040"/>
-              </w:rPr>
-              <w:t>.service_line</w:t>
+              <w:t>d.contract.service_line</w:t>
             </w:r>
             <w:proofErr w:type="spellEnd"/>
             <w:r>
@@ -1929,21 +1788,12 @@
               <w:t>{</w:t>
             </w:r>
             <w:proofErr w:type="spellStart"/>
-            <w:proofErr w:type="gramStart"/>
             <w:r>
               <w:rPr>
                 <w:rFonts w:ascii="BC Sans" w:hAnsi="BC Sans"/>
                 <w:color w:val="404040"/>
               </w:rPr>
-              <w:t>d.contract</w:t>
-            </w:r>
-            <w:proofErr w:type="gramEnd"/>
-            <w:r>
-              <w:rPr>
-                <w:rFonts w:ascii="BC Sans" w:hAnsi="BC Sans"/>
-                <w:color w:val="404040"/>
-              </w:rPr>
-              <w:t>.responsibility</w:t>
+              <w:t>d.contract.responsibility</w:t>
             </w:r>
             <w:proofErr w:type="spellEnd"/>
             <w:r>
@@ -1995,21 +1845,12 @@
               <w:t>{</w:t>
             </w:r>
             <w:proofErr w:type="spellStart"/>
-            <w:proofErr w:type="gramStart"/>
             <w:r>
               <w:rPr>
                 <w:rFonts w:ascii="BC Sans" w:hAnsi="BC Sans"/>
                 <w:color w:val="404040"/>
               </w:rPr>
-              <w:t>d.contract</w:t>
-            </w:r>
-            <w:proofErr w:type="gramEnd"/>
-            <w:r>
-              <w:rPr>
-                <w:rFonts w:ascii="BC Sans" w:hAnsi="BC Sans"/>
-                <w:color w:val="404040"/>
-              </w:rPr>
-              <w:t>.qualified_receiver</w:t>
+              <w:t>d.contract.qualified_receiver</w:t>
             </w:r>
             <w:proofErr w:type="spellEnd"/>
             <w:r>
@@ -2066,21 +1907,12 @@
               <w:t>{</w:t>
             </w:r>
             <w:proofErr w:type="spellStart"/>
-            <w:proofErr w:type="gramStart"/>
             <w:r>
               <w:rPr>
                 <w:rFonts w:ascii="BC Sans" w:hAnsi="BC Sans"/>
                 <w:color w:val="404040"/>
               </w:rPr>
-              <w:t>d.contract</w:t>
-            </w:r>
-            <w:proofErr w:type="gramEnd"/>
-            <w:r>
-              <w:rPr>
-                <w:rFonts w:ascii="BC Sans" w:hAnsi="BC Sans"/>
-                <w:color w:val="404040"/>
-              </w:rPr>
-              <w:t>.stob</w:t>
+              <w:t>d.contract.stob</w:t>
             </w:r>
             <w:proofErr w:type="spellEnd"/>
             <w:r>
@@ -2507,21 +2339,72 @@
               <w:t>i</w:t>
             </w:r>
             <w:proofErr w:type="spellEnd"/>
-            <w:proofErr w:type="gramStart"/>
             <w:r>
               <w:rPr>
                 <w:rFonts w:ascii="BC Sans" w:hAnsi="BC Sans"/>
                 <w:b w:val="0"/>
                 <w:bCs w:val="0"/>
               </w:rPr>
-              <w:t>].fiscal</w:t>
-            </w:r>
-            <w:proofErr w:type="gramEnd"/>
-            <w:r>
-              <w:rPr>
-                <w:rFonts w:ascii="BC Sans" w:hAnsi="BC Sans"/>
-                <w:b w:val="0"/>
-                <w:bCs w:val="0"/>
+              <w:t>].fiscal}</w:t>
+            </w:r>
+          </w:p>
+        </w:tc>
+        <w:tc>
+          <w:tcPr>
+            <w:tcW w:w="1842" w:type="dxa"/>
+          </w:tcPr>
+          <w:p>
+            <w:pPr>
+              <w:cnfStyle w:val="000000100000" w:firstRow="0" w:lastRow="0" w:firstColumn="0" w:lastColumn="0" w:oddVBand="0" w:evenVBand="0" w:oddHBand="1" w:evenHBand="0" w:firstRowFirstColumn="0" w:firstRowLastColumn="0" w:lastRowFirstColumn="0" w:lastRowLastColumn="0"/>
+              <w:rPr>
+                <w:rFonts w:ascii="BC Sans" w:hAnsi="BC Sans"/>
+              </w:rPr>
+            </w:pPr>
+            <w:r>
+              <w:rPr>
+                <w:rFonts w:ascii="BC Sans" w:hAnsi="BC Sans"/>
+              </w:rPr>
+              <w:t xml:space="preserve">{d. </w:t>
+            </w:r>
+            <w:proofErr w:type="spellStart"/>
+            <w:r>
+              <w:rPr>
+                <w:rFonts w:ascii="BC Sans" w:hAnsi="BC Sans"/>
+              </w:rPr>
+              <w:t>invoice_processing</w:t>
+            </w:r>
+            <w:proofErr w:type="spellEnd"/>
+            <w:r>
+              <w:rPr>
+                <w:rFonts w:ascii="BC Sans" w:hAnsi="BC Sans"/>
+              </w:rPr>
+              <w:t>[</w:t>
+            </w:r>
+            <w:proofErr w:type="spellStart"/>
+            <w:r>
+              <w:rPr>
+                <w:rFonts w:ascii="BC Sans" w:hAnsi="BC Sans"/>
+              </w:rPr>
+              <w:t>i</w:t>
+            </w:r>
+            <w:proofErr w:type="spellEnd"/>
+            <w:r>
+              <w:rPr>
+                <w:rFonts w:ascii="BC Sans" w:hAnsi="BC Sans"/>
+              </w:rPr>
+              <w:t>].</w:t>
+            </w:r>
+            <w:proofErr w:type="spellStart"/>
+            <w:r>
+              <w:rPr>
+                <w:rFonts w:ascii="BC Sans" w:hAnsi="BC Sans"/>
+              </w:rPr>
+              <w:t>billing_period</w:t>
+            </w:r>
+            <w:proofErr w:type="spellEnd"/>
+            <w:r>
+              <w:rPr>
+                <w:rFonts w:ascii="BC Sans" w:hAnsi="BC Sans"/>
               </w:rPr>
               <w:t>}</w:t>
             </w:r>
@@ -2529,7 +2412,7 @@
         </w:tc>
         <w:tc>
           <w:tcPr>
-            <w:tcW w:w="1842" w:type="dxa"/>
+            <w:tcW w:w="1985" w:type="dxa"/>
           </w:tcPr>
           <w:p>
             <w:pPr>
@@ -2566,7 +2449,6 @@
               <w:t>i</w:t>
             </w:r>
             <w:proofErr w:type="spellEnd"/>
-            <w:proofErr w:type="gramStart"/>
             <w:r>
               <w:rPr>
                 <w:rFonts w:ascii="BC Sans" w:hAnsi="BC Sans"/>
@@ -2578,14 +2460,7 @@
               <w:rPr>
                 <w:rFonts w:ascii="BC Sans" w:hAnsi="BC Sans"/>
               </w:rPr>
-              <w:t>billing</w:t>
-            </w:r>
-            <w:proofErr w:type="gramEnd"/>
-            <w:r>
-              <w:rPr>
-                <w:rFonts w:ascii="BC Sans" w:hAnsi="BC Sans"/>
-              </w:rPr>
-              <w:t>_period</w:t>
+              <w:t>invoice_date</w:t>
             </w:r>
             <w:proofErr w:type="spellEnd"/>
             <w:r>
@@ -2598,7 +2473,7 @@
         </w:tc>
         <w:tc>
           <w:tcPr>
-            <w:tcW w:w="1985" w:type="dxa"/>
+            <w:tcW w:w="1843" w:type="dxa"/>
           </w:tcPr>
           <w:p>
             <w:pPr>
@@ -2635,7 +2510,6 @@
               <w:t>i</w:t>
             </w:r>
             <w:proofErr w:type="spellEnd"/>
-            <w:proofErr w:type="gramStart"/>
             <w:r>
               <w:rPr>
                 <w:rFonts w:ascii="BC Sans" w:hAnsi="BC Sans"/>
@@ -2647,14 +2521,7 @@
               <w:rPr>
                 <w:rFonts w:ascii="BC Sans" w:hAnsi="BC Sans"/>
               </w:rPr>
-              <w:t>invoice</w:t>
-            </w:r>
-            <w:proofErr w:type="gramEnd"/>
-            <w:r>
-              <w:rPr>
-                <w:rFonts w:ascii="BC Sans" w:hAnsi="BC Sans"/>
-              </w:rPr>
-              <w:t>_date</w:t>
+              <w:t>invoice_number</w:t>
             </w:r>
             <w:proofErr w:type="spellEnd"/>
             <w:r>
@@ -2667,7 +2534,7 @@
         </w:tc>
         <w:tc>
           <w:tcPr>
-            <w:tcW w:w="1843" w:type="dxa"/>
+            <w:tcW w:w="3565" w:type="dxa"/>
           </w:tcPr>
           <w:p>
             <w:pPr>
@@ -2704,7 +2571,6 @@
               <w:t>i</w:t>
             </w:r>
             <w:proofErr w:type="spellEnd"/>
-            <w:proofErr w:type="gramStart"/>
             <w:r>
               <w:rPr>
                 <w:rFonts w:ascii="BC Sans" w:hAnsi="BC Sans"/>
@@ -2716,83 +2582,7 @@
               <w:rPr>
                 <w:rFonts w:ascii="BC Sans" w:hAnsi="BC Sans"/>
               </w:rPr>
-              <w:t>invoice</w:t>
-            </w:r>
-            <w:proofErr w:type="gramEnd"/>
-            <w:r>
-              <w:rPr>
-                <w:rFonts w:ascii="BC Sans" w:hAnsi="BC Sans"/>
-              </w:rPr>
-              <w:t>_number</w:t>
-            </w:r>
-            <w:proofErr w:type="spellEnd"/>
-            <w:r>
-              <w:rPr>
-                <w:rFonts w:ascii="BC Sans" w:hAnsi="BC Sans"/>
-              </w:rPr>
-              <w:t>}</w:t>
-            </w:r>
-          </w:p>
-        </w:tc>
-        <w:tc>
-          <w:tcPr>
-            <w:tcW w:w="3565" w:type="dxa"/>
-          </w:tcPr>
-          <w:p>
-            <w:pPr>
-              <w:cnfStyle w:val="000000100000" w:firstRow="0" w:lastRow="0" w:firstColumn="0" w:lastColumn="0" w:oddVBand="0" w:evenVBand="0" w:oddHBand="1" w:evenHBand="0" w:firstRowFirstColumn="0" w:firstRowLastColumn="0" w:lastRowFirstColumn="0" w:lastRowLastColumn="0"/>
-              <w:rPr>
-                <w:rFonts w:ascii="BC Sans" w:hAnsi="BC Sans"/>
-              </w:rPr>
-            </w:pPr>
-            <w:r>
-              <w:rPr>
-                <w:rFonts w:ascii="BC Sans" w:hAnsi="BC Sans"/>
-              </w:rPr>
-              <w:t xml:space="preserve">{d. </w:t>
-            </w:r>
-            <w:proofErr w:type="spellStart"/>
-            <w:r>
-              <w:rPr>
-                <w:rFonts w:ascii="BC Sans" w:hAnsi="BC Sans"/>
-              </w:rPr>
-              <w:t>invoice_processing</w:t>
-            </w:r>
-            <w:proofErr w:type="spellEnd"/>
-            <w:r>
-              <w:rPr>
-                <w:rFonts w:ascii="BC Sans" w:hAnsi="BC Sans"/>
-              </w:rPr>
-              <w:t>[</w:t>
-            </w:r>
-            <w:proofErr w:type="spellStart"/>
-            <w:r>
-              <w:rPr>
-                <w:rFonts w:ascii="BC Sans" w:hAnsi="BC Sans"/>
-              </w:rPr>
-              <w:t>i</w:t>
-            </w:r>
-            <w:proofErr w:type="spellEnd"/>
-            <w:proofErr w:type="gramStart"/>
-            <w:r>
-              <w:rPr>
-                <w:rFonts w:ascii="BC Sans" w:hAnsi="BC Sans"/>
-              </w:rPr>
-              <w:t>].</w:t>
-            </w:r>
-            <w:proofErr w:type="spellStart"/>
-            <w:r>
-              <w:rPr>
-                <w:rFonts w:ascii="BC Sans" w:hAnsi="BC Sans"/>
-              </w:rPr>
-              <w:t>invoice</w:t>
-            </w:r>
-            <w:proofErr w:type="gramEnd"/>
-            <w:r>
-              <w:rPr>
-                <w:rFonts w:ascii="BC Sans" w:hAnsi="BC Sans"/>
-              </w:rPr>
-              <w:t>_amount</w:t>
+              <w:t>invoice_amount</w:t>
             </w:r>
             <w:proofErr w:type="spellEnd"/>
             <w:r>
@@ -2966,15 +2756,7 @@
                                 <w:color w:val="232731"/>
                                 <w:lang w:val="en-CA"/>
                               </w:rPr>
-                              <w:t>Contract Payment Summary</w:t>
-                            </w:r>
-                            <w:r>
-                              <w:rPr>
-                                <w:b/>
-                                <w:color w:val="232731"/>
-                                <w:lang w:val="en-CA"/>
-                              </w:rPr>
-                              <w:t>:</w:t>
+                              <w:t>Contract Payment Summary:</w:t>
                             </w:r>
                           </w:p>
                         </w:txbxContent>
@@ -3012,15 +2794,7 @@
                           <w:color w:val="232731"/>
                           <w:lang w:val="en-CA"/>
                         </w:rPr>
-                        <w:t>Contract Payment Summary</w:t>
-                      </w:r>
-                      <w:r>
-                        <w:rPr>
-                          <w:b/>
-                          <w:color w:val="232731"/>
-                          <w:lang w:val="en-CA"/>
-                        </w:rPr>
-                        <w:t>:</w:t>
+                        <w:t>Contract Payment Summary:</w:t>
                       </w:r>
                     </w:p>
                   </w:txbxContent>
@@ -3039,6 +2813,7 @@
         <w:rPr>
           <w:noProof/>
         </w:rPr>
+        <w:lastRenderedPageBreak/>
         <mc:AlternateContent>
           <mc:Choice Requires="wps">
             <w:drawing>
@@ -3107,15 +2882,7 @@
                                 <w:color w:val="232731"/>
                                 <w:lang w:val="en-CA"/>
                               </w:rPr>
-                              <w:t>Contract Amendments</w:t>
-                            </w:r>
-                            <w:r>
-                              <w:rPr>
-                                <w:b/>
-                                <w:color w:val="232731"/>
-                                <w:lang w:val="en-CA"/>
-                              </w:rPr>
-                              <w:t>:</w:t>
+                              <w:t>Contract Amendments:</w:t>
                             </w:r>
                           </w:p>
                         </w:txbxContent>
@@ -3153,15 +2920,7 @@
                           <w:color w:val="232731"/>
                           <w:lang w:val="en-CA"/>
                         </w:rPr>
-                        <w:t>Contract Amendments</w:t>
-                      </w:r>
-                      <w:r>
-                        <w:rPr>
-                          <w:b/>
-                          <w:color w:val="232731"/>
-                          <w:lang w:val="en-CA"/>
-                        </w:rPr>
-                        <w:t>:</w:t>
+                        <w:t>Contract Amendments:</w:t>
                       </w:r>
                     </w:p>
                   </w:txbxContent>
@@ -3206,7 +2965,6 @@
               <w:rPr>
                 <w:rFonts w:ascii="BC Sans" w:hAnsi="BC Sans"/>
               </w:rPr>
-              <w:lastRenderedPageBreak/>
               <w:t>Amendment #</w:t>
             </w:r>
           </w:p>
@@ -3291,19 +3049,11 @@
               <w:t>{</w:t>
             </w:r>
             <w:proofErr w:type="spellStart"/>
-            <w:proofErr w:type="gramStart"/>
-            <w:r>
-              <w:rPr>
-                <w:rFonts w:ascii="BC Sans" w:hAnsi="BC Sans"/>
-              </w:rPr>
-              <w:t>d.contract</w:t>
-            </w:r>
-            <w:proofErr w:type="gramEnd"/>
-            <w:r>
-              <w:rPr>
-                <w:rFonts w:ascii="BC Sans" w:hAnsi="BC Sans"/>
-              </w:rPr>
-              <w:t>_amendment</w:t>
+            <w:r>
+              <w:rPr>
+                <w:rFonts w:ascii="BC Sans" w:hAnsi="BC Sans"/>
+              </w:rPr>
+              <w:t>d.contract_amendment</w:t>
             </w:r>
             <w:proofErr w:type="spellEnd"/>
             <w:r>
@@ -3366,19 +3116,11 @@
               <w:t>{</w:t>
             </w:r>
             <w:proofErr w:type="spellStart"/>
-            <w:proofErr w:type="gramStart"/>
-            <w:r>
-              <w:rPr>
-                <w:rFonts w:ascii="BC Sans" w:hAnsi="BC Sans"/>
-              </w:rPr>
-              <w:t>d.contract</w:t>
-            </w:r>
-            <w:proofErr w:type="gramEnd"/>
-            <w:r>
-              <w:rPr>
-                <w:rFonts w:ascii="BC Sans" w:hAnsi="BC Sans"/>
-              </w:rPr>
-              <w:t>_amendment</w:t>
+            <w:r>
+              <w:rPr>
+                <w:rFonts w:ascii="BC Sans" w:hAnsi="BC Sans"/>
+              </w:rPr>
+              <w:t>d.contract_amendment</w:t>
             </w:r>
             <w:proofErr w:type="spellEnd"/>
             <w:r>
@@ -3435,19 +3177,11 @@
               <w:t>{</w:t>
             </w:r>
             <w:proofErr w:type="spellStart"/>
-            <w:proofErr w:type="gramStart"/>
-            <w:r>
-              <w:rPr>
-                <w:rFonts w:ascii="BC Sans" w:hAnsi="BC Sans"/>
-              </w:rPr>
-              <w:t>d.contract</w:t>
-            </w:r>
-            <w:proofErr w:type="gramEnd"/>
-            <w:r>
-              <w:rPr>
-                <w:rFonts w:ascii="BC Sans" w:hAnsi="BC Sans"/>
-              </w:rPr>
-              <w:t>_amendment</w:t>
+            <w:r>
+              <w:rPr>
+                <w:rFonts w:ascii="BC Sans" w:hAnsi="BC Sans"/>
+              </w:rPr>
+              <w:t>d.contract_amendment</w:t>
             </w:r>
             <w:proofErr w:type="spellEnd"/>
             <w:r>
@@ -3504,19 +3238,11 @@
               <w:t>{</w:t>
             </w:r>
             <w:proofErr w:type="spellStart"/>
-            <w:proofErr w:type="gramStart"/>
-            <w:r>
-              <w:rPr>
-                <w:rFonts w:ascii="BC Sans" w:hAnsi="BC Sans"/>
-              </w:rPr>
-              <w:t>d.contract</w:t>
-            </w:r>
-            <w:proofErr w:type="gramEnd"/>
-            <w:r>
-              <w:rPr>
-                <w:rFonts w:ascii="BC Sans" w:hAnsi="BC Sans"/>
-              </w:rPr>
-              <w:t>_amendment</w:t>
+            <w:r>
+              <w:rPr>
+                <w:rFonts w:ascii="BC Sans" w:hAnsi="BC Sans"/>
+              </w:rPr>
+              <w:t>d.contract_amendment</w:t>
             </w:r>
             <w:proofErr w:type="spellEnd"/>
             <w:r>
@@ -3561,13 +3287,8 @@
               <w:t>{</w:t>
             </w:r>
             <w:proofErr w:type="spellStart"/>
-            <w:proofErr w:type="gramStart"/>
-            <w:r>
-              <w:t>d.contract</w:t>
-            </w:r>
-            <w:proofErr w:type="gramEnd"/>
-            <w:r>
-              <w:t>_amendment</w:t>
+            <w:r>
+              <w:t>d.contract_amendment</w:t>
             </w:r>
             <w:proofErr w:type="spellEnd"/>
             <w:r>
@@ -3625,6 +3346,12 @@
     </w:tbl>
     <w:p/>
     <w:sectPr>
+      <w:headerReference w:type="even" r:id="rId8"/>
+      <w:headerReference w:type="default" r:id="rId9"/>
+      <w:footerReference w:type="even" r:id="rId10"/>
+      <w:footerReference w:type="default" r:id="rId11"/>
+      <w:headerReference w:type="first" r:id="rId12"/>
+      <w:footerReference w:type="first" r:id="rId13"/>
       <w:pgSz w:w="12240" w:h="15840"/>
       <w:pgMar w:top="720" w:right="720" w:bottom="720" w:left="720" w:header="708" w:footer="708" w:gutter="0"/>
       <w:cols w:space="708"/>
@@ -3632,6 +3359,235 @@
     </w:sectPr>
   </w:body>
 </w:document>
+</file>
+
+<file path=word/endnotes.xml><?xml version="1.0" encoding="utf-8"?>
+<w:endnotes xmlns:wpc="http://schemas.microsoft.com/office/word/2010/wordprocessingCanvas" xmlns:cx="http://schemas.microsoft.com/office/drawing/2014/chartex" xmlns:cx1="http://schemas.microsoft.com/office/drawing/2015/9/8/chartex" xmlns:cx2="http://schemas.microsoft.com/office/drawing/2015/10/21/chartex" xmlns:cx3="http://schemas.microsoft.com/office/drawing/2016/5/9/chartex" xmlns:cx4="http://schemas.microsoft.com/office/drawing/2016/5/10/chartex" xmlns:cx5="http://schemas.microsoft.com/office/drawing/2016/5/11/chartex" xmlns:cx6="http://schemas.microsoft.com/office/drawing/2016/5/12/chartex" xmlns:cx7="http://schemas.microsoft.com/office/drawing/2016/5/13/chartex" xmlns:cx8="http://schemas.microsoft.com/office/drawing/2016/5/14/chartex" xmlns:mc="http://schemas.openxmlformats.org/markup-compatibility/2006" xmlns:aink="http://schemas.microsoft.com/office/drawing/2016/ink" xmlns:am3d="http://schemas.microsoft.com/office/drawing/2017/model3d" xmlns:o="urn:schemas-microsoft-com:office:office" xmlns:oel="http://schemas.microsoft.com/office/2019/extlst" xmlns:r="http://schemas.openxmlformats.org/officeDocument/2006/relationships" xmlns:m="http://schemas.openxmlformats.org/officeDocument/2006/math" xmlns:v="urn:schemas-microsoft-com:vml" xmlns:wp14="http://schemas.microsoft.com/office/word/2010/wordprocessingDrawing" xmlns:wp="http://schemas.openxmlformats.org/drawingml/2006/wordprocessingDrawing" xmlns:w10="urn:schemas-microsoft-com:office:word" xmlns:w="http://schemas.openxmlformats.org/wordprocessingml/2006/main" xmlns:w14="http://schemas.microsoft.com/office/word/2010/wordml" xmlns:w15="http://schemas.microsoft.com/office/word/2012/wordml" xmlns:w16cex="http://schemas.microsoft.com/office/word/2018/wordml/cex" xmlns:w16cid="http://schemas.microsoft.com/office/word/2016/wordml/cid" xmlns:w16="http://schemas.microsoft.com/office/word/2018/wordml" xmlns:w16sdtdh="http://schemas.microsoft.com/office/word/2020/wordml/sdtdatahash" xmlns:w16se="http://schemas.microsoft.com/office/word/2015/wordml/symex" xmlns:wpg="http://schemas.microsoft.com/office/word/2010/wordprocessingGroup" xmlns:wpi="http://schemas.microsoft.com/office/word/2010/wordprocessingInk" xmlns:wne="http://schemas.microsoft.com/office/word/2006/wordml" xmlns:wps="http://schemas.microsoft.com/office/word/2010/wordprocessingShape" mc:Ignorable="w14 w15 w16se w16cid w16 w16cex w16sdtdh wp14">
+  <w:endnote w:type="separator" w:id="-1">
+    <w:p>
+      <w:r>
+        <w:separator/>
+      </w:r>
+    </w:p>
+  </w:endnote>
+  <w:endnote w:type="continuationSeparator" w:id="0">
+    <w:p>
+      <w:r>
+        <w:continuationSeparator/>
+      </w:r>
+    </w:p>
+  </w:endnote>
+</w:endnotes>
+</file>
+
+<file path=word/footer1.xml><?xml version="1.0" encoding="utf-8"?>
+<w:ftr xmlns:wpc="http://schemas.microsoft.com/office/word/2010/wordprocessingCanvas" xmlns:cx="http://schemas.microsoft.com/office/drawing/2014/chartex" xmlns:cx1="http://schemas.microsoft.com/office/drawing/2015/9/8/chartex" xmlns:cx2="http://schemas.microsoft.com/office/drawing/2015/10/21/chartex" xmlns:cx3="http://schemas.microsoft.com/office/drawing/2016/5/9/chartex" xmlns:cx4="http://schemas.microsoft.com/office/drawing/2016/5/10/chartex" xmlns:cx5="http://schemas.microsoft.com/office/drawing/2016/5/11/chartex" xmlns:cx6="http://schemas.microsoft.com/office/drawing/2016/5/12/chartex" xmlns:cx7="http://schemas.microsoft.com/office/drawing/2016/5/13/chartex" xmlns:cx8="http://schemas.microsoft.com/office/drawing/2016/5/14/chartex" xmlns:mc="http://schemas.openxmlformats.org/markup-compatibility/2006" xmlns:aink="http://schemas.microsoft.com/office/drawing/2016/ink" xmlns:am3d="http://schemas.microsoft.com/office/drawing/2017/model3d" xmlns:o="urn:schemas-microsoft-com:office:office" xmlns:oel="http://schemas.microsoft.com/office/2019/extlst" xmlns:r="http://schemas.openxmlformats.org/officeDocument/2006/relationships" xmlns:m="http://schemas.openxmlformats.org/officeDocument/2006/math" xmlns:v="urn:schemas-microsoft-com:vml" xmlns:wp14="http://schemas.microsoft.com/office/word/2010/wordprocessingDrawing" xmlns:wp="http://schemas.openxmlformats.org/drawingml/2006/wordprocessingDrawing" xmlns:w10="urn:schemas-microsoft-com:office:word" xmlns:w="http://schemas.openxmlformats.org/wordprocessingml/2006/main" xmlns:w14="http://schemas.microsoft.com/office/word/2010/wordml" xmlns:w15="http://schemas.microsoft.com/office/word/2012/wordml" xmlns:w16cex="http://schemas.microsoft.com/office/word/2018/wordml/cex" xmlns:w16cid="http://schemas.microsoft.com/office/word/2016/wordml/cid" xmlns:w16="http://schemas.microsoft.com/office/word/2018/wordml" xmlns:w16sdtdh="http://schemas.microsoft.com/office/word/2020/wordml/sdtdatahash" xmlns:w16se="http://schemas.microsoft.com/office/word/2015/wordml/symex" xmlns:wpg="http://schemas.microsoft.com/office/word/2010/wordprocessingGroup" xmlns:wpi="http://schemas.microsoft.com/office/word/2010/wordprocessingInk" xmlns:wne="http://schemas.microsoft.com/office/word/2006/wordml" xmlns:wps="http://schemas.microsoft.com/office/word/2010/wordprocessingShape" mc:Ignorable="w14 w15 w16se w16cid w16 w16cex w16sdtdh wp14">
+  <w:p>
+    <w:pPr>
+      <w:pStyle w:val="Footer"/>
+    </w:pPr>
+  </w:p>
+</w:ftr>
+</file>
+
+<file path=word/footer2.xml><?xml version="1.0" encoding="utf-8"?>
+<w:ftr xmlns:wpc="http://schemas.microsoft.com/office/word/2010/wordprocessingCanvas" xmlns:cx="http://schemas.microsoft.com/office/drawing/2014/chartex" xmlns:cx1="http://schemas.microsoft.com/office/drawing/2015/9/8/chartex" xmlns:cx2="http://schemas.microsoft.com/office/drawing/2015/10/21/chartex" xmlns:cx3="http://schemas.microsoft.com/office/drawing/2016/5/9/chartex" xmlns:cx4="http://schemas.microsoft.com/office/drawing/2016/5/10/chartex" xmlns:cx5="http://schemas.microsoft.com/office/drawing/2016/5/11/chartex" xmlns:cx6="http://schemas.microsoft.com/office/drawing/2016/5/12/chartex" xmlns:cx7="http://schemas.microsoft.com/office/drawing/2016/5/13/chartex" xmlns:cx8="http://schemas.microsoft.com/office/drawing/2016/5/14/chartex" xmlns:mc="http://schemas.openxmlformats.org/markup-compatibility/2006" xmlns:aink="http://schemas.microsoft.com/office/drawing/2016/ink" xmlns:am3d="http://schemas.microsoft.com/office/drawing/2017/model3d" xmlns:o="urn:schemas-microsoft-com:office:office" xmlns:oel="http://schemas.microsoft.com/office/2019/extlst" xmlns:r="http://schemas.openxmlformats.org/officeDocument/2006/relationships" xmlns:m="http://schemas.openxmlformats.org/officeDocument/2006/math" xmlns:v="urn:schemas-microsoft-com:vml" xmlns:wp14="http://schemas.microsoft.com/office/word/2010/wordprocessingDrawing" xmlns:wp="http://schemas.openxmlformats.org/drawingml/2006/wordprocessingDrawing" xmlns:w10="urn:schemas-microsoft-com:office:word" xmlns:w="http://schemas.openxmlformats.org/wordprocessingml/2006/main" xmlns:w14="http://schemas.microsoft.com/office/word/2010/wordml" xmlns:w15="http://schemas.microsoft.com/office/word/2012/wordml" xmlns:w16cex="http://schemas.microsoft.com/office/word/2018/wordml/cex" xmlns:w16cid="http://schemas.microsoft.com/office/word/2016/wordml/cid" xmlns:w16="http://schemas.microsoft.com/office/word/2018/wordml" xmlns:w16sdtdh="http://schemas.microsoft.com/office/word/2020/wordml/sdtdatahash" xmlns:w16se="http://schemas.microsoft.com/office/word/2015/wordml/symex" xmlns:wpg="http://schemas.microsoft.com/office/word/2010/wordprocessingGroup" xmlns:wpi="http://schemas.microsoft.com/office/word/2010/wordprocessingInk" xmlns:wne="http://schemas.microsoft.com/office/word/2006/wordml" xmlns:wps="http://schemas.microsoft.com/office/word/2010/wordprocessingShape" mc:Ignorable="w14 w15 w16se w16cid w16 w16cex w16sdtdh wp14">
+  <w:p>
+    <w:pPr>
+      <w:pStyle w:val="Footer"/>
+      <w:tabs>
+        <w:tab w:val="clear" w:pos="4680"/>
+        <w:tab w:val="clear" w:pos="9360"/>
+        <w:tab w:val="center" w:pos="5387"/>
+        <w:tab w:val="right" w:pos="10773"/>
+      </w:tabs>
+      <w:ind w:right="27"/>
+    </w:pPr>
+    <w:r>
+      <w:t>rpt_Tab_1_rpt_C_Summary</w:t>
+    </w:r>
+    <w:r>
+      <w:ptab w:relativeTo="margin" w:alignment="center" w:leader="none"/>
+    </w:r>
+    <w:r>
+      <w:rPr>
+        <w:sz w:val="20"/>
+        <w:szCs w:val="20"/>
+      </w:rPr>
+      <w:t xml:space="preserve">Page </w:t>
+    </w:r>
+    <w:r>
+      <w:rPr>
+        <w:b/>
+        <w:bCs/>
+        <w:sz w:val="20"/>
+        <w:szCs w:val="20"/>
+      </w:rPr>
+      <w:fldChar w:fldCharType="begin"/>
+    </w:r>
+    <w:r>
+      <w:rPr>
+        <w:b/>
+        <w:bCs/>
+        <w:sz w:val="20"/>
+        <w:szCs w:val="20"/>
+      </w:rPr>
+      <w:instrText xml:space="preserve"> PAGE  \* Arabic  \* MERGEFORMAT </w:instrText>
+    </w:r>
+    <w:r>
+      <w:rPr>
+        <w:b/>
+        <w:bCs/>
+        <w:sz w:val="20"/>
+        <w:szCs w:val="20"/>
+      </w:rPr>
+      <w:fldChar w:fldCharType="separate"/>
+    </w:r>
+    <w:r>
+      <w:rPr>
+        <w:b/>
+        <w:bCs/>
+        <w:sz w:val="20"/>
+        <w:szCs w:val="20"/>
+      </w:rPr>
+      <w:t>1</w:t>
+    </w:r>
+    <w:r>
+      <w:rPr>
+        <w:b/>
+        <w:bCs/>
+        <w:sz w:val="20"/>
+        <w:szCs w:val="20"/>
+      </w:rPr>
+      <w:fldChar w:fldCharType="end"/>
+    </w:r>
+    <w:r>
+      <w:rPr>
+        <w:sz w:val="20"/>
+        <w:szCs w:val="20"/>
+      </w:rPr>
+      <w:t xml:space="preserve"> of </w:t>
+    </w:r>
+    <w:r>
+      <w:rPr>
+        <w:b/>
+        <w:bCs/>
+        <w:sz w:val="20"/>
+        <w:szCs w:val="20"/>
+      </w:rPr>
+      <w:fldChar w:fldCharType="begin"/>
+    </w:r>
+    <w:r>
+      <w:rPr>
+        <w:b/>
+        <w:bCs/>
+        <w:sz w:val="20"/>
+        <w:szCs w:val="20"/>
+      </w:rPr>
+      <w:instrText xml:space="preserve"> NUMPAGES  \* Arabic  \* MERGEFORMAT </w:instrText>
+    </w:r>
+    <w:r>
+      <w:rPr>
+        <w:b/>
+        <w:bCs/>
+        <w:sz w:val="20"/>
+        <w:szCs w:val="20"/>
+      </w:rPr>
+      <w:fldChar w:fldCharType="separate"/>
+    </w:r>
+    <w:r>
+      <w:rPr>
+        <w:b/>
+        <w:bCs/>
+        <w:sz w:val="20"/>
+        <w:szCs w:val="20"/>
+      </w:rPr>
+      <w:t>1</w:t>
+    </w:r>
+    <w:r>
+      <w:rPr>
+        <w:b/>
+        <w:bCs/>
+        <w:sz w:val="20"/>
+        <w:szCs w:val="20"/>
+      </w:rPr>
+      <w:fldChar w:fldCharType="end"/>
+    </w:r>
+    <w:r>
+      <w:ptab w:relativeTo="margin" w:alignment="right" w:leader="none"/>
+    </w:r>
+    <w:r>
+      <w:t>{</w:t>
+    </w:r>
+    <w:proofErr w:type="spellStart"/>
+    <w:r>
+      <w:t>d.report_date</w:t>
+    </w:r>
+    <w:proofErr w:type="spellEnd"/>
+    <w:r>
+      <w:t>}</w:t>
+    </w:r>
+  </w:p>
+</w:ftr>
+</file>
+
+<file path=word/footer3.xml><?xml version="1.0" encoding="utf-8"?>
+<w:ftr xmlns:wpc="http://schemas.microsoft.com/office/word/2010/wordprocessingCanvas" xmlns:cx="http://schemas.microsoft.com/office/drawing/2014/chartex" xmlns:cx1="http://schemas.microsoft.com/office/drawing/2015/9/8/chartex" xmlns:cx2="http://schemas.microsoft.com/office/drawing/2015/10/21/chartex" xmlns:cx3="http://schemas.microsoft.com/office/drawing/2016/5/9/chartex" xmlns:cx4="http://schemas.microsoft.com/office/drawing/2016/5/10/chartex" xmlns:cx5="http://schemas.microsoft.com/office/drawing/2016/5/11/chartex" xmlns:cx6="http://schemas.microsoft.com/office/drawing/2016/5/12/chartex" xmlns:cx7="http://schemas.microsoft.com/office/drawing/2016/5/13/chartex" xmlns:cx8="http://schemas.microsoft.com/office/drawing/2016/5/14/chartex" xmlns:mc="http://schemas.openxmlformats.org/markup-compatibility/2006" xmlns:aink="http://schemas.microsoft.com/office/drawing/2016/ink" xmlns:am3d="http://schemas.microsoft.com/office/drawing/2017/model3d" xmlns:o="urn:schemas-microsoft-com:office:office" xmlns:oel="http://schemas.microsoft.com/office/2019/extlst" xmlns:r="http://schemas.openxmlformats.org/officeDocument/2006/relationships" xmlns:m="http://schemas.openxmlformats.org/officeDocument/2006/math" xmlns:v="urn:schemas-microsoft-com:vml" xmlns:wp14="http://schemas.microsoft.com/office/word/2010/wordprocessingDrawing" xmlns:wp="http://schemas.openxmlformats.org/drawingml/2006/wordprocessingDrawing" xmlns:w10="urn:schemas-microsoft-com:office:word" xmlns:w="http://schemas.openxmlformats.org/wordprocessingml/2006/main" xmlns:w14="http://schemas.microsoft.com/office/word/2010/wordml" xmlns:w15="http://schemas.microsoft.com/office/word/2012/wordml" xmlns:w16cex="http://schemas.microsoft.com/office/word/2018/wordml/cex" xmlns:w16cid="http://schemas.microsoft.com/office/word/2016/wordml/cid" xmlns:w16="http://schemas.microsoft.com/office/word/2018/wordml" xmlns:w16sdtdh="http://schemas.microsoft.com/office/word/2020/wordml/sdtdatahash" xmlns:w16se="http://schemas.microsoft.com/office/word/2015/wordml/symex" xmlns:wpg="http://schemas.microsoft.com/office/word/2010/wordprocessingGroup" xmlns:wpi="http://schemas.microsoft.com/office/word/2010/wordprocessingInk" xmlns:wne="http://schemas.microsoft.com/office/word/2006/wordml" xmlns:wps="http://schemas.microsoft.com/office/word/2010/wordprocessingShape" mc:Ignorable="w14 w15 w16se w16cid w16 w16cex w16sdtdh wp14">
+  <w:p>
+    <w:pPr>
+      <w:pStyle w:val="Footer"/>
+    </w:pPr>
+  </w:p>
+</w:ftr>
+</file>
+
+<file path=word/footnotes.xml><?xml version="1.0" encoding="utf-8"?>
+<w:footnotes xmlns:wpc="http://schemas.microsoft.com/office/word/2010/wordprocessingCanvas" xmlns:cx="http://schemas.microsoft.com/office/drawing/2014/chartex" xmlns:cx1="http://schemas.microsoft.com/office/drawing/2015/9/8/chartex" xmlns:cx2="http://schemas.microsoft.com/office/drawing/2015/10/21/chartex" xmlns:cx3="http://schemas.microsoft.com/office/drawing/2016/5/9/chartex" xmlns:cx4="http://schemas.microsoft.com/office/drawing/2016/5/10/chartex" xmlns:cx5="http://schemas.microsoft.com/office/drawing/2016/5/11/chartex" xmlns:cx6="http://schemas.microsoft.com/office/drawing/2016/5/12/chartex" xmlns:cx7="http://schemas.microsoft.com/office/drawing/2016/5/13/chartex" xmlns:cx8="http://schemas.microsoft.com/office/drawing/2016/5/14/chartex" xmlns:mc="http://schemas.openxmlformats.org/markup-compatibility/2006" xmlns:aink="http://schemas.microsoft.com/office/drawing/2016/ink" xmlns:am3d="http://schemas.microsoft.com/office/drawing/2017/model3d" xmlns:o="urn:schemas-microsoft-com:office:office" xmlns:oel="http://schemas.microsoft.com/office/2019/extlst" xmlns:r="http://schemas.openxmlformats.org/officeDocument/2006/relationships" xmlns:m="http://schemas.openxmlformats.org/officeDocument/2006/math" xmlns:v="urn:schemas-microsoft-com:vml" xmlns:wp14="http://schemas.microsoft.com/office/word/2010/wordprocessingDrawing" xmlns:wp="http://schemas.openxmlformats.org/drawingml/2006/wordprocessingDrawing" xmlns:w10="urn:schemas-microsoft-com:office:word" xmlns:w="http://schemas.openxmlformats.org/wordprocessingml/2006/main" xmlns:w14="http://schemas.microsoft.com/office/word/2010/wordml" xmlns:w15="http://schemas.microsoft.com/office/word/2012/wordml" xmlns:w16cex="http://schemas.microsoft.com/office/word/2018/wordml/cex" xmlns:w16cid="http://schemas.microsoft.com/office/word/2016/wordml/cid" xmlns:w16="http://schemas.microsoft.com/office/word/2018/wordml" xmlns:w16sdtdh="http://schemas.microsoft.com/office/word/2020/wordml/sdtdatahash" xmlns:w16se="http://schemas.microsoft.com/office/word/2015/wordml/symex" xmlns:wpg="http://schemas.microsoft.com/office/word/2010/wordprocessingGroup" xmlns:wpi="http://schemas.microsoft.com/office/word/2010/wordprocessingInk" xmlns:wne="http://schemas.microsoft.com/office/word/2006/wordml" xmlns:wps="http://schemas.microsoft.com/office/word/2010/wordprocessingShape" mc:Ignorable="w14 w15 w16se w16cid w16 w16cex w16sdtdh wp14">
+  <w:footnote w:type="separator" w:id="-1">
+    <w:p>
+      <w:r>
+        <w:separator/>
+      </w:r>
+    </w:p>
+  </w:footnote>
+  <w:footnote w:type="continuationSeparator" w:id="0">
+    <w:p>
+      <w:r>
+        <w:continuationSeparator/>
+      </w:r>
+    </w:p>
+  </w:footnote>
+</w:footnotes>
+</file>
+
+<file path=word/header1.xml><?xml version="1.0" encoding="utf-8"?>
+<w:hdr xmlns:wpc="http://schemas.microsoft.com/office/word/2010/wordprocessingCanvas" xmlns:cx="http://schemas.microsoft.com/office/drawing/2014/chartex" xmlns:cx1="http://schemas.microsoft.com/office/drawing/2015/9/8/chartex" xmlns:cx2="http://schemas.microsoft.com/office/drawing/2015/10/21/chartex" xmlns:cx3="http://schemas.microsoft.com/office/drawing/2016/5/9/chartex" xmlns:cx4="http://schemas.microsoft.com/office/drawing/2016/5/10/chartex" xmlns:cx5="http://schemas.microsoft.com/office/drawing/2016/5/11/chartex" xmlns:cx6="http://schemas.microsoft.com/office/drawing/2016/5/12/chartex" xmlns:cx7="http://schemas.microsoft.com/office/drawing/2016/5/13/chartex" xmlns:cx8="http://schemas.microsoft.com/office/drawing/2016/5/14/chartex" xmlns:mc="http://schemas.openxmlformats.org/markup-compatibility/2006" xmlns:aink="http://schemas.microsoft.com/office/drawing/2016/ink" xmlns:am3d="http://schemas.microsoft.com/office/drawing/2017/model3d" xmlns:o="urn:schemas-microsoft-com:office:office" xmlns:oel="http://schemas.microsoft.com/office/2019/extlst" xmlns:r="http://schemas.openxmlformats.org/officeDocument/2006/relationships" xmlns:m="http://schemas.openxmlformats.org/officeDocument/2006/math" xmlns:v="urn:schemas-microsoft-com:vml" xmlns:wp14="http://schemas.microsoft.com/office/word/2010/wordprocessingDrawing" xmlns:wp="http://schemas.openxmlformats.org/drawingml/2006/wordprocessingDrawing" xmlns:w10="urn:schemas-microsoft-com:office:word" xmlns:w="http://schemas.openxmlformats.org/wordprocessingml/2006/main" xmlns:w14="http://schemas.microsoft.com/office/word/2010/wordml" xmlns:w15="http://schemas.microsoft.com/office/word/2012/wordml" xmlns:w16cex="http://schemas.microsoft.com/office/word/2018/wordml/cex" xmlns:w16cid="http://schemas.microsoft.com/office/word/2016/wordml/cid" xmlns:w16="http://schemas.microsoft.com/office/word/2018/wordml" xmlns:w16sdtdh="http://schemas.microsoft.com/office/word/2020/wordml/sdtdatahash" xmlns:w16se="http://schemas.microsoft.com/office/word/2015/wordml/symex" xmlns:wpg="http://schemas.microsoft.com/office/word/2010/wordprocessingGroup" xmlns:wpi="http://schemas.microsoft.com/office/word/2010/wordprocessingInk" xmlns:wne="http://schemas.microsoft.com/office/word/2006/wordml" xmlns:wps="http://schemas.microsoft.com/office/word/2010/wordprocessingShape" mc:Ignorable="w14 w15 w16se w16cid w16 w16cex w16sdtdh wp14">
+  <w:p>
+    <w:pPr>
+      <w:pStyle w:val="Header"/>
+    </w:pPr>
+  </w:p>
+</w:hdr>
+</file>
+
+<file path=word/header2.xml><?xml version="1.0" encoding="utf-8"?>
+<w:hdr xmlns:wpc="http://schemas.microsoft.com/office/word/2010/wordprocessingCanvas" xmlns:cx="http://schemas.microsoft.com/office/drawing/2014/chartex" xmlns:cx1="http://schemas.microsoft.com/office/drawing/2015/9/8/chartex" xmlns:cx2="http://schemas.microsoft.com/office/drawing/2015/10/21/chartex" xmlns:cx3="http://schemas.microsoft.com/office/drawing/2016/5/9/chartex" xmlns:cx4="http://schemas.microsoft.com/office/drawing/2016/5/10/chartex" xmlns:cx5="http://schemas.microsoft.com/office/drawing/2016/5/11/chartex" xmlns:cx6="http://schemas.microsoft.com/office/drawing/2016/5/12/chartex" xmlns:cx7="http://schemas.microsoft.com/office/drawing/2016/5/13/chartex" xmlns:cx8="http://schemas.microsoft.com/office/drawing/2016/5/14/chartex" xmlns:mc="http://schemas.openxmlformats.org/markup-compatibility/2006" xmlns:aink="http://schemas.microsoft.com/office/drawing/2016/ink" xmlns:am3d="http://schemas.microsoft.com/office/drawing/2017/model3d" xmlns:o="urn:schemas-microsoft-com:office:office" xmlns:oel="http://schemas.microsoft.com/office/2019/extlst" xmlns:r="http://schemas.openxmlformats.org/officeDocument/2006/relationships" xmlns:m="http://schemas.openxmlformats.org/officeDocument/2006/math" xmlns:v="urn:schemas-microsoft-com:vml" xmlns:wp14="http://schemas.microsoft.com/office/word/2010/wordprocessingDrawing" xmlns:wp="http://schemas.openxmlformats.org/drawingml/2006/wordprocessingDrawing" xmlns:w10="urn:schemas-microsoft-com:office:word" xmlns:w="http://schemas.openxmlformats.org/wordprocessingml/2006/main" xmlns:w14="http://schemas.microsoft.com/office/word/2010/wordml" xmlns:w15="http://schemas.microsoft.com/office/word/2012/wordml" xmlns:w16cex="http://schemas.microsoft.com/office/word/2018/wordml/cex" xmlns:w16cid="http://schemas.microsoft.com/office/word/2016/wordml/cid" xmlns:w16="http://schemas.microsoft.com/office/word/2018/wordml" xmlns:w16sdtdh="http://schemas.microsoft.com/office/word/2020/wordml/sdtdatahash" xmlns:w16se="http://schemas.microsoft.com/office/word/2015/wordml/symex" xmlns:wpg="http://schemas.microsoft.com/office/word/2010/wordprocessingGroup" xmlns:wpi="http://schemas.microsoft.com/office/word/2010/wordprocessingInk" xmlns:wne="http://schemas.microsoft.com/office/word/2006/wordml" xmlns:wps="http://schemas.microsoft.com/office/word/2010/wordprocessingShape" mc:Ignorable="w14 w15 w16se w16cid w16 w16cex w16sdtdh wp14">
+  <w:p>
+    <w:pPr>
+      <w:pStyle w:val="Header"/>
+    </w:pPr>
+  </w:p>
+</w:hdr>
+</file>
+
+<file path=word/header3.xml><?xml version="1.0" encoding="utf-8"?>
+<w:hdr xmlns:wpc="http://schemas.microsoft.com/office/word/2010/wordprocessingCanvas" xmlns:cx="http://schemas.microsoft.com/office/drawing/2014/chartex" xmlns:cx1="http://schemas.microsoft.com/office/drawing/2015/9/8/chartex" xmlns:cx2="http://schemas.microsoft.com/office/drawing/2015/10/21/chartex" xmlns:cx3="http://schemas.microsoft.com/office/drawing/2016/5/9/chartex" xmlns:cx4="http://schemas.microsoft.com/office/drawing/2016/5/10/chartex" xmlns:cx5="http://schemas.microsoft.com/office/drawing/2016/5/11/chartex" xmlns:cx6="http://schemas.microsoft.com/office/drawing/2016/5/12/chartex" xmlns:cx7="http://schemas.microsoft.com/office/drawing/2016/5/13/chartex" xmlns:cx8="http://schemas.microsoft.com/office/drawing/2016/5/14/chartex" xmlns:mc="http://schemas.openxmlformats.org/markup-compatibility/2006" xmlns:aink="http://schemas.microsoft.com/office/drawing/2016/ink" xmlns:am3d="http://schemas.microsoft.com/office/drawing/2017/model3d" xmlns:o="urn:schemas-microsoft-com:office:office" xmlns:oel="http://schemas.microsoft.com/office/2019/extlst" xmlns:r="http://schemas.openxmlformats.org/officeDocument/2006/relationships" xmlns:m="http://schemas.openxmlformats.org/officeDocument/2006/math" xmlns:v="urn:schemas-microsoft-com:vml" xmlns:wp14="http://schemas.microsoft.com/office/word/2010/wordprocessingDrawing" xmlns:wp="http://schemas.openxmlformats.org/drawingml/2006/wordprocessingDrawing" xmlns:w10="urn:schemas-microsoft-com:office:word" xmlns:w="http://schemas.openxmlformats.org/wordprocessingml/2006/main" xmlns:w14="http://schemas.microsoft.com/office/word/2010/wordml" xmlns:w15="http://schemas.microsoft.com/office/word/2012/wordml" xmlns:w16cex="http://schemas.microsoft.com/office/word/2018/wordml/cex" xmlns:w16cid="http://schemas.microsoft.com/office/word/2016/wordml/cid" xmlns:w16="http://schemas.microsoft.com/office/word/2018/wordml" xmlns:w16sdtdh="http://schemas.microsoft.com/office/word/2020/wordml/sdtdatahash" xmlns:w16se="http://schemas.microsoft.com/office/word/2015/wordml/symex" xmlns:wpg="http://schemas.microsoft.com/office/word/2010/wordprocessingGroup" xmlns:wpi="http://schemas.microsoft.com/office/word/2010/wordprocessingInk" xmlns:wne="http://schemas.microsoft.com/office/word/2006/wordml" xmlns:wps="http://schemas.microsoft.com/office/word/2010/wordprocessingShape" mc:Ignorable="w14 w15 w16se w16cid w16 w16cex w16sdtdh wp14">
+  <w:p>
+    <w:pPr>
+      <w:pStyle w:val="Header"/>
+    </w:pPr>
+  </w:p>
+</w:hdr>
 </file>
 
 <file path=word/styles.xml><?xml version="1.0" encoding="utf-8"?>
@@ -4732,6 +4688,64 @@
       </w:tcPr>
     </w:tblStylePr>
   </w:style>
+  <w:style w:type="paragraph" w:styleId="Header">
+    <w:name w:val="header"/>
+    <w:basedOn w:val="Normal"/>
+    <w:link w:val="HeaderChar"/>
+    <w:uiPriority w:val="99"/>
+    <w:unhideWhenUsed/>
+    <w:rsid w:val="00727AE3"/>
+    <w:pPr>
+      <w:tabs>
+        <w:tab w:val="center" w:pos="4680"/>
+        <w:tab w:val="right" w:pos="9360"/>
+      </w:tabs>
+    </w:pPr>
+  </w:style>
+  <w:style w:type="character" w:customStyle="1" w:styleId="HeaderChar">
+    <w:name w:val="Header Char"/>
+    <w:basedOn w:val="DefaultParagraphFont"/>
+    <w:link w:val="Header"/>
+    <w:uiPriority w:val="99"/>
+    <w:rsid w:val="00727AE3"/>
+    <w:rPr>
+      <w:rFonts w:ascii="Calibri" w:eastAsia="Calibri" w:hAnsi="Calibri" w:cs="Calibri"/>
+      <w:kern w:val="0"/>
+      <w:sz w:val="22"/>
+      <w:szCs w:val="22"/>
+      <w:lang w:val="en-US" w:bidi="en-US"/>
+      <w14:ligatures w14:val="none"/>
+    </w:rPr>
+  </w:style>
+  <w:style w:type="paragraph" w:styleId="Footer">
+    <w:name w:val="footer"/>
+    <w:basedOn w:val="Normal"/>
+    <w:link w:val="FooterChar"/>
+    <w:uiPriority w:val="99"/>
+    <w:unhideWhenUsed/>
+    <w:rsid w:val="00727AE3"/>
+    <w:pPr>
+      <w:tabs>
+        <w:tab w:val="center" w:pos="4680"/>
+        <w:tab w:val="right" w:pos="9360"/>
+      </w:tabs>
+    </w:pPr>
+  </w:style>
+  <w:style w:type="character" w:customStyle="1" w:styleId="FooterChar">
+    <w:name w:val="Footer Char"/>
+    <w:basedOn w:val="DefaultParagraphFont"/>
+    <w:link w:val="Footer"/>
+    <w:uiPriority w:val="99"/>
+    <w:rsid w:val="00727AE3"/>
+    <w:rPr>
+      <w:rFonts w:ascii="Calibri" w:eastAsia="Calibri" w:hAnsi="Calibri" w:cs="Calibri"/>
+      <w:kern w:val="0"/>
+      <w:sz w:val="22"/>
+      <w:szCs w:val="22"/>
+      <w:lang w:val="en-US" w:bidi="en-US"/>
+      <w14:ligatures w14:val="none"/>
+    </w:rPr>
+  </w:style>
 </w:styles>
 </file>
 

</xml_diff>

<commit_message>
descw-1219 restyle tab 1 & tab 14 rpt
* adjust spacing on tables
* replace header & footer
* change font to bc sans
* todo: tab 1 report will likely need style adjustments later on
</commit_message>
<xml_diff>
--- a/backend/reports/docx/Tab_1_rpt_C_Summary.docx
+++ b/backend/reports/docx/Tab_1_rpt_C_Summary.docx
@@ -2,6 +2,161 @@
 <file path=word/document.xml><?xml version="1.0" encoding="utf-8"?>
 <w:document xmlns:wpc="http://schemas.microsoft.com/office/word/2010/wordprocessingCanvas" xmlns:cx="http://schemas.microsoft.com/office/drawing/2014/chartex" xmlns:cx1="http://schemas.microsoft.com/office/drawing/2015/9/8/chartex" xmlns:cx2="http://schemas.microsoft.com/office/drawing/2015/10/21/chartex" xmlns:cx3="http://schemas.microsoft.com/office/drawing/2016/5/9/chartex" xmlns:cx4="http://schemas.microsoft.com/office/drawing/2016/5/10/chartex" xmlns:cx5="http://schemas.microsoft.com/office/drawing/2016/5/11/chartex" xmlns:cx6="http://schemas.microsoft.com/office/drawing/2016/5/12/chartex" xmlns:cx7="http://schemas.microsoft.com/office/drawing/2016/5/13/chartex" xmlns:cx8="http://schemas.microsoft.com/office/drawing/2016/5/14/chartex" xmlns:mc="http://schemas.openxmlformats.org/markup-compatibility/2006" xmlns:aink="http://schemas.microsoft.com/office/drawing/2016/ink" xmlns:am3d="http://schemas.microsoft.com/office/drawing/2017/model3d" xmlns:o="urn:schemas-microsoft-com:office:office" xmlns:oel="http://schemas.microsoft.com/office/2019/extlst" xmlns:r="http://schemas.openxmlformats.org/officeDocument/2006/relationships" xmlns:m="http://schemas.openxmlformats.org/officeDocument/2006/math" xmlns:v="urn:schemas-microsoft-com:vml" xmlns:wp14="http://schemas.microsoft.com/office/word/2010/wordprocessingDrawing" xmlns:wp="http://schemas.openxmlformats.org/drawingml/2006/wordprocessingDrawing" xmlns:w10="urn:schemas-microsoft-com:office:word" xmlns:w="http://schemas.openxmlformats.org/wordprocessingml/2006/main" xmlns:w14="http://schemas.microsoft.com/office/word/2010/wordml" xmlns:w15="http://schemas.microsoft.com/office/word/2012/wordml" xmlns:w16cex="http://schemas.microsoft.com/office/word/2018/wordml/cex" xmlns:w16cid="http://schemas.microsoft.com/office/word/2016/wordml/cid" xmlns:w16="http://schemas.microsoft.com/office/word/2018/wordml" xmlns:w16sdtdh="http://schemas.microsoft.com/office/word/2020/wordml/sdtdatahash" xmlns:w16se="http://schemas.microsoft.com/office/word/2015/wordml/symex" xmlns:wpg="http://schemas.microsoft.com/office/word/2010/wordprocessingGroup" xmlns:wpi="http://schemas.microsoft.com/office/word/2010/wordprocessingInk" xmlns:wne="http://schemas.microsoft.com/office/word/2006/wordml" xmlns:wps="http://schemas.microsoft.com/office/word/2010/wordprocessingShape" mc:Ignorable="w14 w15 w16se w16cid w16 w16cex w16sdtdh wp14">
   <w:body>
+    <w:p/>
+    <w:tbl>
+      <w:tblPr>
+        <w:tblStyle w:val="TableGrid"/>
+        <w:tblW w:w="5000" w:type="pct"/>
+        <w:tblBorders>
+          <w:top w:val="none" w:sz="0" w:space="0" w:color="auto"/>
+          <w:left w:val="none" w:sz="0" w:space="0" w:color="auto"/>
+          <w:bottom w:val="none" w:sz="0" w:space="0" w:color="auto"/>
+          <w:right w:val="none" w:sz="0" w:space="0" w:color="auto"/>
+          <w:insideH w:val="none" w:sz="0" w:space="0" w:color="auto"/>
+          <w:insideV w:val="none" w:sz="0" w:space="0" w:color="auto"/>
+        </w:tblBorders>
+        <w:tblCellMar>
+          <w:left w:w="0" w:type="dxa"/>
+          <w:right w:w="150" w:type="dxa"/>
+        </w:tblCellMar>
+        <w:tblLook w:val="04A0" w:firstRow="1" w:lastRow="0" w:firstColumn="1" w:lastColumn="0" w:noHBand="0" w:noVBand="1"/>
+      </w:tblPr>
+      <w:tblGrid>
+        <w:gridCol w:w="2845"/>
+        <w:gridCol w:w="7955"/>
+      </w:tblGrid>
+      <w:tr>
+        <w:trPr>
+          <w:trHeight w:val="1247"/>
+        </w:trPr>
+        <w:tc>
+          <w:tcPr>
+            <w:tcW w:w="1317" w:type="pct"/>
+            <w:shd w:val="clear" w:color="auto" w:fill="003365"/>
+            <w:vAlign w:val="center"/>
+          </w:tcPr>
+          <w:p>
+            <w:pPr>
+              <w:pStyle w:val="BodyText"/>
+              <w:rPr>
+                <w:rFonts w:ascii="BC Sans" w:hAnsi="BC Sans"/>
+              </w:rPr>
+            </w:pPr>
+            <w:r>
+              <w:rPr>
+                <w:rFonts w:ascii="BC Sans" w:hAnsi="BC Sans"/>
+                <w:noProof/>
+                <w14:ligatures w14:val="standardContextual"/>
+              </w:rPr>
+              <w:drawing>
+                <wp:inline distT="0" distB="0" distL="0" distR="0" wp14:anchorId="66439B0A" wp14:editId="4A9FBE0D">
+                  <wp:extent cx="1485900" cy="419294"/>
+                  <wp:effectExtent l="0" t="0" r="0" b="0"/>
+                  <wp:docPr id="4" name="Graphic 3">
+                    <a:extLst xmlns:a="http://schemas.openxmlformats.org/drawingml/2006/main">
+                      <a:ext uri="{FF2B5EF4-FFF2-40B4-BE49-F238E27FC236}">
+                        <a16:creationId xmlns:a16="http://schemas.microsoft.com/office/drawing/2014/main" id="{CD3FB7DC-2494-89FE-0AC0-2E0678523FE8}"/>
+                      </a:ext>
+                    </a:extLst>
+                  </wp:docPr>
+                  <wp:cNvGraphicFramePr>
+                    <a:graphicFrameLocks xmlns:a="http://schemas.openxmlformats.org/drawingml/2006/main" noChangeAspect="1"/>
+                  </wp:cNvGraphicFramePr>
+                  <a:graphic xmlns:a="http://schemas.openxmlformats.org/drawingml/2006/main">
+                    <a:graphicData uri="http://schemas.openxmlformats.org/drawingml/2006/picture">
+                      <pic:pic xmlns:pic="http://schemas.openxmlformats.org/drawingml/2006/picture">
+                        <pic:nvPicPr>
+                          <pic:cNvPr id="4" name="Graphic 3">
+                            <a:extLst>
+                              <a:ext uri="{FF2B5EF4-FFF2-40B4-BE49-F238E27FC236}">
+                                <a16:creationId xmlns:a16="http://schemas.microsoft.com/office/drawing/2014/main" id="{CD3FB7DC-2494-89FE-0AC0-2E0678523FE8}"/>
+                              </a:ext>
+                            </a:extLst>
+                          </pic:cNvPr>
+                          <pic:cNvPicPr>
+                            <a:picLocks noChangeAspect="1"/>
+                          </pic:cNvPicPr>
+                        </pic:nvPicPr>
+                        <pic:blipFill>
+                          <a:blip r:embed="rId6">
+                            <a:extLst>
+                              <a:ext uri="{96DAC541-7B7A-43D3-8B79-37D633B846F1}">
+                                <asvg:svgBlip xmlns:asvg="http://schemas.microsoft.com/office/drawing/2016/SVG/main" r:embed="rId7"/>
+                              </a:ext>
+                            </a:extLst>
+                          </a:blip>
+                          <a:stretch>
+                            <a:fillRect/>
+                          </a:stretch>
+                        </pic:blipFill>
+                        <pic:spPr>
+                          <a:xfrm>
+                            <a:off x="0" y="0"/>
+                            <a:ext cx="1565166" cy="441661"/>
+                          </a:xfrm>
+                          <a:prstGeom prst="rect">
+                            <a:avLst/>
+                          </a:prstGeom>
+                        </pic:spPr>
+                      </pic:pic>
+                    </a:graphicData>
+                  </a:graphic>
+                </wp:inline>
+              </w:drawing>
+            </w:r>
+          </w:p>
+        </w:tc>
+        <w:tc>
+          <w:tcPr>
+            <w:tcW w:w="3683" w:type="pct"/>
+            <w:shd w:val="clear" w:color="auto" w:fill="003365"/>
+            <w:vAlign w:val="center"/>
+          </w:tcPr>
+          <w:p>
+            <w:pPr>
+              <w:spacing w:before="18"/>
+              <w:ind w:right="205"/>
+              <w:jc w:val="center"/>
+              <w:rPr>
+                <w:rFonts w:ascii="BC Sans" w:hAnsi="BC Sans"/>
+                <w:b/>
+                <w:sz w:val="28"/>
+                <w:szCs w:val="28"/>
+              </w:rPr>
+            </w:pPr>
+            <w:r>
+              <w:rPr>
+                <w:rFonts w:ascii="BC Sans" w:hAnsi="BC Sans"/>
+                <w:b/>
+                <w:sz w:val="28"/>
+                <w:szCs w:val="28"/>
+              </w:rPr>
+              <w:t>Contract Summary Report As of {</w:t>
+            </w:r>
+            <w:proofErr w:type="spellStart"/>
+            <w:r>
+              <w:rPr>
+                <w:rFonts w:ascii="BC Sans" w:hAnsi="BC Sans"/>
+                <w:b/>
+                <w:sz w:val="28"/>
+                <w:szCs w:val="28"/>
+              </w:rPr>
+              <w:t>d.report_date</w:t>
+            </w:r>
+            <w:proofErr w:type="spellEnd"/>
+            <w:r>
+              <w:rPr>
+                <w:rFonts w:ascii="BC Sans" w:hAnsi="BC Sans"/>
+                <w:b/>
+                <w:sz w:val="28"/>
+                <w:szCs w:val="28"/>
+              </w:rPr>
+              <w:t>}</w:t>
+            </w:r>
+          </w:p>
+        </w:tc>
+      </w:tr>
+    </w:tbl>
     <w:p>
       <w:r>
         <w:rPr>
@@ -10,13 +165,13 @@
         <mc:AlternateContent>
           <mc:Choice Requires="wps">
             <w:drawing>
-              <wp:anchor distT="0" distB="0" distL="114300" distR="114300" simplePos="0" relativeHeight="251659264" behindDoc="0" locked="0" layoutInCell="1" allowOverlap="1" wp14:anchorId="0294DE6E" wp14:editId="19B35EA9">
+              <wp:anchor distT="0" distB="0" distL="114300" distR="114300" simplePos="0" relativeHeight="251659264" behindDoc="0" locked="0" layoutInCell="1" allowOverlap="1" wp14:anchorId="0294DE6E" wp14:editId="158907CB">
                 <wp:simplePos x="0" y="0"/>
                 <wp:positionH relativeFrom="column">
                   <wp:posOffset>2540</wp:posOffset>
                 </wp:positionH>
                 <wp:positionV relativeFrom="paragraph">
-                  <wp:posOffset>739046</wp:posOffset>
+                  <wp:posOffset>74051</wp:posOffset>
                 </wp:positionV>
                 <wp:extent cx="6913880" cy="252919"/>
                 <wp:effectExtent l="0" t="0" r="0" b="1270"/>
@@ -96,7 +251,7 @@
                 <v:stroke joinstyle="miter"/>
                 <v:path gradientshapeok="t" o:connecttype="rect"/>
               </v:shapetype>
-              <v:shape id="Text Box 19" o:spid="_x0000_s1026" type="#_x0000_t202" style="position:absolute;margin-left:.2pt;margin-top:58.2pt;width:544.4pt;height:19.9pt;z-index:251659264;visibility:visible;mso-wrap-style:square;mso-height-percent:0;mso-wrap-distance-left:9pt;mso-wrap-distance-top:0;mso-wrap-distance-right:9pt;mso-wrap-distance-bottom:0;mso-position-horizontal:absolute;mso-position-horizontal-relative:text;mso-position-vertical:absolute;mso-position-vertical-relative:text;mso-height-percent:0;mso-height-relative:margin;v-text-anchor:top" o:gfxdata="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" fillcolor="#d0d3dd" stroked="f">
+              <v:shape id="Text Box 19" o:spid="_x0000_s1026" type="#_x0000_t202" style="position:absolute;margin-left:.2pt;margin-top:5.85pt;width:544.4pt;height:19.9pt;z-index:251659264;visibility:visible;mso-wrap-style:square;mso-height-percent:0;mso-wrap-distance-left:9pt;mso-wrap-distance-top:0;mso-wrap-distance-right:9pt;mso-wrap-distance-bottom:0;mso-position-horizontal:absolute;mso-position-horizontal-relative:text;mso-position-vertical:absolute;mso-position-vertical-relative:text;mso-height-percent:0;mso-height-relative:margin;v-text-anchor:top" o:gfxdata="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" fillcolor="#d0d3dd" stroked="f">
                 <v:path arrowok="t"/>
                 <v:textbox inset="2.5mm,0,0,0">
                   <w:txbxContent>
@@ -119,522 +274,6 @@
                   </w:txbxContent>
                 </v:textbox>
               </v:shape>
-            </w:pict>
-          </mc:Fallback>
-        </mc:AlternateContent>
-      </w:r>
-      <w:r>
-        <w:rPr>
-          <w:rFonts w:ascii="Times New Roman"/>
-          <w:noProof/>
-          <w:sz w:val="20"/>
-        </w:rPr>
-        <mc:AlternateContent>
-          <mc:Choice Requires="wpg">
-            <w:drawing>
-              <wp:inline distT="0" distB="0" distL="0" distR="0" wp14:anchorId="71BAF798" wp14:editId="1299898D">
-                <wp:extent cx="6917006" cy="846306"/>
-                <wp:effectExtent l="0" t="0" r="17780" b="17780"/>
-                <wp:docPr id="611944549" name="Group 17"/>
-                <wp:cNvGraphicFramePr>
-                  <a:graphicFrameLocks xmlns:a="http://schemas.openxmlformats.org/drawingml/2006/main"/>
-                </wp:cNvGraphicFramePr>
-                <a:graphic xmlns:a="http://schemas.openxmlformats.org/drawingml/2006/main">
-                  <a:graphicData uri="http://schemas.microsoft.com/office/word/2010/wordprocessingGroup">
-                    <wpg:wgp>
-                      <wpg:cNvGrpSpPr>
-                        <a:grpSpLocks/>
-                      </wpg:cNvGrpSpPr>
-                      <wpg:grpSpPr bwMode="auto">
-                        <a:xfrm>
-                          <a:off x="0" y="0"/>
-                          <a:ext cx="6917006" cy="846306"/>
-                          <a:chOff x="0" y="0"/>
-                          <a:chExt cx="10807" cy="1362"/>
-                        </a:xfrm>
-                      </wpg:grpSpPr>
-                      <wps:wsp>
-                        <wps:cNvPr id="348707769" name="Rectangle 25"/>
-                        <wps:cNvSpPr>
-                          <a:spLocks/>
-                        </wps:cNvSpPr>
-                        <wps:spPr bwMode="auto">
-                          <a:xfrm>
-                            <a:off x="0" y="0"/>
-                            <a:ext cx="10806" cy="1079"/>
-                          </a:xfrm>
-                          <a:prstGeom prst="rect">
-                            <a:avLst/>
-                          </a:prstGeom>
-                          <a:solidFill>
-                            <a:srgbClr val="C5D9F0"/>
-                          </a:solidFill>
-                          <a:ln>
-                            <a:noFill/>
-                          </a:ln>
-                          <a:extLst>
-                            <a:ext uri="{91240B29-F687-4F45-9708-019B960494DF}">
-                              <a14:hiddenLine xmlns:a14="http://schemas.microsoft.com/office/drawing/2010/main" w="9525">
-                                <a:solidFill>
-                                  <a:srgbClr val="000000"/>
-                                </a:solidFill>
-                                <a:miter lim="800000"/>
-                                <a:headEnd/>
-                                <a:tailEnd/>
-                              </a14:hiddenLine>
-                            </a:ext>
-                          </a:extLst>
-                        </wps:spPr>
-                        <wps:bodyPr rot="0" vert="horz" wrap="square" lIns="91440" tIns="45720" rIns="91440" bIns="45720" anchor="t" anchorCtr="0" upright="1">
-                          <a:noAutofit/>
-                        </wps:bodyPr>
-                      </wps:wsp>
-                      <wps:wsp>
-                        <wps:cNvPr id="1027073222" name="Rectangle 24"/>
-                        <wps:cNvSpPr>
-                          <a:spLocks/>
-                        </wps:cNvSpPr>
-                        <wps:spPr bwMode="auto">
-                          <a:xfrm>
-                            <a:off x="60" y="119"/>
-                            <a:ext cx="1261" cy="905"/>
-                          </a:xfrm>
-                          <a:prstGeom prst="rect">
-                            <a:avLst/>
-                          </a:prstGeom>
-                          <a:solidFill>
-                            <a:srgbClr val="FFFFFF"/>
-                          </a:solidFill>
-                          <a:ln>
-                            <a:noFill/>
-                          </a:ln>
-                          <a:extLst>
-                            <a:ext uri="{91240B29-F687-4F45-9708-019B960494DF}">
-                              <a14:hiddenLine xmlns:a14="http://schemas.microsoft.com/office/drawing/2010/main" w="9525">
-                                <a:solidFill>
-                                  <a:srgbClr val="000000"/>
-                                </a:solidFill>
-                                <a:miter lim="800000"/>
-                                <a:headEnd/>
-                                <a:tailEnd/>
-                              </a14:hiddenLine>
-                            </a:ext>
-                          </a:extLst>
-                        </wps:spPr>
-                        <wps:bodyPr rot="0" vert="horz" wrap="square" lIns="91440" tIns="45720" rIns="91440" bIns="45720" anchor="t" anchorCtr="0" upright="1">
-                          <a:noAutofit/>
-                        </wps:bodyPr>
-                      </wps:wsp>
-                      <pic:pic xmlns:pic="http://schemas.openxmlformats.org/drawingml/2006/picture">
-                        <pic:nvPicPr>
-                          <pic:cNvPr id="1482088082" name="Picture 23"/>
-                          <pic:cNvPicPr>
-                            <a:picLocks/>
-                          </pic:cNvPicPr>
-                        </pic:nvPicPr>
-                        <pic:blipFill>
-                          <a:blip r:embed="rId6">
-                            <a:extLst>
-                              <a:ext uri="{28A0092B-C50C-407E-A947-70E740481C1C}">
-                                <a14:useLocalDpi xmlns:a14="http://schemas.microsoft.com/office/drawing/2010/main" val="0"/>
-                              </a:ext>
-                            </a:extLst>
-                          </a:blip>
-                          <a:srcRect/>
-                          <a:stretch>
-                            <a:fillRect/>
-                          </a:stretch>
-                        </pic:blipFill>
-                        <pic:spPr bwMode="auto">
-                          <a:xfrm>
-                            <a:off x="213" y="119"/>
-                            <a:ext cx="957" cy="905"/>
-                          </a:xfrm>
-                          <a:prstGeom prst="rect">
-                            <a:avLst/>
-                          </a:prstGeom>
-                          <a:noFill/>
-                          <a:ln>
-                            <a:noFill/>
-                          </a:ln>
-                          <a:extLst>
-                            <a:ext uri="{909E8E84-426E-40DD-AFC4-6F175D3DCCD1}">
-                              <a14:hiddenFill xmlns:a14="http://schemas.microsoft.com/office/drawing/2010/main">
-                                <a:solidFill>
-                                  <a:srgbClr val="FFFFFF"/>
-                                </a:solidFill>
-                              </a14:hiddenFill>
-                            </a:ext>
-                            <a:ext uri="{91240B29-F687-4F45-9708-019B960494DF}">
-                              <a14:hiddenLine xmlns:a14="http://schemas.microsoft.com/office/drawing/2010/main" w="9525">
-                                <a:solidFill>
-                                  <a:srgbClr val="000000"/>
-                                </a:solidFill>
-                                <a:miter lim="800000"/>
-                                <a:headEnd/>
-                                <a:tailEnd/>
-                              </a14:hiddenLine>
-                            </a:ext>
-                          </a:extLst>
-                        </pic:spPr>
-                      </pic:pic>
-                      <wps:wsp>
-                        <wps:cNvPr id="1713975750" name="Line 22"/>
-                        <wps:cNvCnPr>
-                          <a:cxnSpLocks/>
-                        </wps:cNvCnPr>
-                        <wps:spPr bwMode="auto">
-                          <a:xfrm>
-                            <a:off x="1" y="1078"/>
-                            <a:ext cx="10805" cy="0"/>
-                          </a:xfrm>
-                          <a:prstGeom prst="line">
-                            <a:avLst/>
-                          </a:prstGeom>
-                          <a:noFill/>
-                          <a:ln w="1217">
-                            <a:solidFill>
-                              <a:srgbClr val="232731"/>
-                            </a:solidFill>
-                            <a:prstDash val="solid"/>
-                            <a:round/>
-                            <a:headEnd/>
-                            <a:tailEnd/>
-                          </a:ln>
-                          <a:extLst>
-                            <a:ext uri="{909E8E84-426E-40DD-AFC4-6F175D3DCCD1}">
-                              <a14:hiddenFill xmlns:a14="http://schemas.microsoft.com/office/drawing/2010/main">
-                                <a:noFill/>
-                              </a14:hiddenFill>
-                            </a:ext>
-                          </a:extLst>
-                        </wps:spPr>
-                        <wps:bodyPr/>
-                      </wps:wsp>
-                      <wps:wsp>
-                        <wps:cNvPr id="860813520" name="Line 21"/>
-                        <wps:cNvCnPr>
-                          <a:cxnSpLocks/>
-                        </wps:cNvCnPr>
-                        <wps:spPr bwMode="auto">
-                          <a:xfrm>
-                            <a:off x="2" y="1095"/>
-                            <a:ext cx="10805" cy="0"/>
-                          </a:xfrm>
-                          <a:prstGeom prst="line">
-                            <a:avLst/>
-                          </a:prstGeom>
-                          <a:noFill/>
-                          <a:ln w="1826">
-                            <a:solidFill>
-                              <a:srgbClr val="232731"/>
-                            </a:solidFill>
-                            <a:prstDash val="solid"/>
-                            <a:round/>
-                            <a:headEnd/>
-                            <a:tailEnd/>
-                          </a:ln>
-                          <a:extLst>
-                            <a:ext uri="{909E8E84-426E-40DD-AFC4-6F175D3DCCD1}">
-                              <a14:hiddenFill xmlns:a14="http://schemas.microsoft.com/office/drawing/2010/main">
-                                <a:noFill/>
-                              </a14:hiddenFill>
-                            </a:ext>
-                          </a:extLst>
-                        </wps:spPr>
-                        <wps:bodyPr/>
-                      </wps:wsp>
-                      <wps:wsp>
-                        <wps:cNvPr id="269661750" name="Line 20"/>
-                        <wps:cNvCnPr>
-                          <a:cxnSpLocks/>
-                        </wps:cNvCnPr>
-                        <wps:spPr bwMode="auto">
-                          <a:xfrm>
-                            <a:off x="2" y="1077"/>
-                            <a:ext cx="0" cy="285"/>
-                          </a:xfrm>
-                          <a:prstGeom prst="line">
-                            <a:avLst/>
-                          </a:prstGeom>
-                          <a:noFill/>
-                          <a:ln w="1525">
-                            <a:solidFill>
-                              <a:srgbClr val="232731"/>
-                            </a:solidFill>
-                            <a:prstDash val="solid"/>
-                            <a:round/>
-                            <a:headEnd/>
-                            <a:tailEnd/>
-                          </a:ln>
-                          <a:extLst>
-                            <a:ext uri="{909E8E84-426E-40DD-AFC4-6F175D3DCCD1}">
-                              <a14:hiddenFill xmlns:a14="http://schemas.microsoft.com/office/drawing/2010/main">
-                                <a:noFill/>
-                              </a14:hiddenFill>
-                            </a:ext>
-                          </a:extLst>
-                        </wps:spPr>
-                        <wps:bodyPr/>
-                      </wps:wsp>
-                      <wps:wsp>
-                        <wps:cNvPr id="1168803106" name="Text Box 18"/>
-                        <wps:cNvSpPr txBox="1">
-                          <a:spLocks/>
-                        </wps:cNvSpPr>
-                        <wps:spPr bwMode="auto">
-                          <a:xfrm>
-                            <a:off x="2" y="0"/>
-                            <a:ext cx="10804" cy="1078"/>
-                          </a:xfrm>
-                          <a:prstGeom prst="rect">
-                            <a:avLst/>
-                          </a:prstGeom>
-                          <a:noFill/>
-                          <a:ln>
-                            <a:noFill/>
-                          </a:ln>
-                          <a:extLst>
-                            <a:ext uri="{909E8E84-426E-40DD-AFC4-6F175D3DCCD1}">
-                              <a14:hiddenFill xmlns:a14="http://schemas.microsoft.com/office/drawing/2010/main">
-                                <a:solidFill>
-                                  <a:srgbClr val="FFFFFF"/>
-                                </a:solidFill>
-                              </a14:hiddenFill>
-                            </a:ext>
-                            <a:ext uri="{91240B29-F687-4F45-9708-019B960494DF}">
-                              <a14:hiddenLine xmlns:a14="http://schemas.microsoft.com/office/drawing/2010/main" w="9525">
-                                <a:solidFill>
-                                  <a:srgbClr val="000000"/>
-                                </a:solidFill>
-                                <a:miter lim="800000"/>
-                                <a:headEnd/>
-                                <a:tailEnd/>
-                              </a14:hiddenLine>
-                            </a:ext>
-                          </a:extLst>
-                        </wps:spPr>
-                        <wps:txbx>
-                          <w:txbxContent>
-                            <w:p>
-                              <w:pPr>
-                                <w:spacing w:before="77"/>
-                                <w:ind w:right="239"/>
-                                <w:jc w:val="right"/>
-                                <w:rPr>
-                                  <w:rFonts w:ascii="BC Sans" w:hAnsi="BC Sans"/>
-                                  <w:b/>
-                                  <w:sz w:val="32"/>
-                                </w:rPr>
-                              </w:pPr>
-                              <w:r>
-                                <w:rPr>
-                                  <w:rFonts w:ascii="BC Sans" w:hAnsi="BC Sans"/>
-                                  <w:b/>
-                                  <w:sz w:val="32"/>
-                                </w:rPr>
-                                <w:t>Contract Summary</w:t>
-                              </w:r>
-                              <w:r>
-                                <w:rPr>
-                                  <w:rFonts w:ascii="BC Sans" w:hAnsi="BC Sans"/>
-                                  <w:b/>
-                                  <w:spacing w:val="-15"/>
-                                  <w:sz w:val="32"/>
-                                </w:rPr>
-                                <w:t xml:space="preserve"> </w:t>
-                              </w:r>
-                              <w:r>
-                                <w:rPr>
-                                  <w:rFonts w:ascii="BC Sans" w:hAnsi="BC Sans"/>
-                                  <w:b/>
-                                  <w:sz w:val="32"/>
-                                </w:rPr>
-                                <w:t>Report</w:t>
-                              </w:r>
-                            </w:p>
-                            <w:p>
-                              <w:pPr>
-                                <w:spacing w:before="150"/>
-                                <w:ind w:right="242"/>
-                                <w:jc w:val="right"/>
-                                <w:rPr>
-                                  <w:rFonts w:ascii="BC Sans" w:hAnsi="BC Sans"/>
-                                  <w:b/>
-                                  <w:sz w:val="32"/>
-                                </w:rPr>
-                              </w:pPr>
-                              <w:r>
-                                <w:rPr>
-                                  <w:rFonts w:ascii="BC Sans" w:hAnsi="BC Sans"/>
-                                  <w:b/>
-                                  <w:color w:val="232731"/>
-                                  <w:sz w:val="32"/>
-                                </w:rPr>
-                                <w:t>As of {</w:t>
-                              </w:r>
-                              <w:proofErr w:type="spellStart"/>
-                              <w:r>
-                                <w:rPr>
-                                  <w:rFonts w:ascii="BC Sans" w:hAnsi="BC Sans"/>
-                                  <w:b/>
-                                  <w:color w:val="232731"/>
-                                  <w:sz w:val="32"/>
-                                </w:rPr>
-                                <w:t>d.report_date</w:t>
-                              </w:r>
-                              <w:proofErr w:type="spellEnd"/>
-                              <w:r>
-                                <w:rPr>
-                                  <w:rFonts w:ascii="BC Sans" w:hAnsi="BC Sans"/>
-                                  <w:b/>
-                                  <w:color w:val="232731"/>
-                                  <w:sz w:val="32"/>
-                                </w:rPr>
-                                <w:t>}</w:t>
-                              </w:r>
-                            </w:p>
-                          </w:txbxContent>
-                        </wps:txbx>
-                        <wps:bodyPr rot="0" vert="horz" wrap="square" lIns="0" tIns="0" rIns="0" bIns="0" anchor="t" anchorCtr="0" upright="1">
-                          <a:noAutofit/>
-                        </wps:bodyPr>
-                      </wps:wsp>
-                    </wpg:wgp>
-                  </a:graphicData>
-                </a:graphic>
-              </wp:inline>
-            </w:drawing>
-          </mc:Choice>
-          <mc:Fallback>
-            <w:pict>
-              <v:group w14:anchorId="71BAF798" id="Group 17" o:spid="_x0000_s1027" style="width:544.65pt;height:66.65pt;mso-position-horizontal-relative:char;mso-position-vertical-relative:line" coordsize="10807,1362" o:gfxdata="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">
-                <v:rect id="Rectangle 25" o:spid="_x0000_s1028" style="position:absolute;width:10806;height:1079;visibility:visible;mso-wrap-style:square;v-text-anchor:top" o:gfxdata="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" fillcolor="#c5d9f0" stroked="f">
-                  <v:path arrowok="t"/>
-                </v:rect>
-                <v:rect id="Rectangle 24" o:spid="_x0000_s1029" style="position:absolute;left:60;top:119;width:1261;height:905;visibility:visible;mso-wrap-style:square;v-text-anchor:top" o:gfxdata="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" stroked="f">
-                  <v:path arrowok="t"/>
-                </v:rect>
-                <v:shapetype id="_x0000_t75" coordsize="21600,21600" o:spt="75" o:preferrelative="t" path="m@4@5l@4@11@9@11@9@5xe" filled="f" stroked="f">
-                  <v:stroke joinstyle="miter"/>
-                  <v:formulas>
-                    <v:f eqn="if lineDrawn pixelLineWidth 0"/>
-                    <v:f eqn="sum @0 1 0"/>
-                    <v:f eqn="sum 0 0 @1"/>
-                    <v:f eqn="prod @2 1 2"/>
-                    <v:f eqn="prod @3 21600 pixelWidth"/>
-                    <v:f eqn="prod @3 21600 pixelHeight"/>
-                    <v:f eqn="sum @0 0 1"/>
-                    <v:f eqn="prod @6 1 2"/>
-                    <v:f eqn="prod @7 21600 pixelWidth"/>
-                    <v:f eqn="sum @8 21600 0"/>
-                    <v:f eqn="prod @7 21600 pixelHeight"/>
-                    <v:f eqn="sum @10 21600 0"/>
-                  </v:formulas>
-                  <v:path o:extrusionok="f" gradientshapeok="t" o:connecttype="rect"/>
-                  <o:lock v:ext="edit" aspectratio="t"/>
-                </v:shapetype>
-                <v:shape id="Picture 23" o:spid="_x0000_s1030" type="#_x0000_t75" style="position:absolute;left:213;top:119;width:957;height:905;visibility:visible;mso-wrap-style:square" o:gfxdata="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">
-                  <v:imagedata r:id="rId7" o:title=""/>
-                  <v:path arrowok="t"/>
-                  <o:lock v:ext="edit" aspectratio="f"/>
-                </v:shape>
-                <v:line id="Line 22" o:spid="_x0000_s1031" style="position:absolute;visibility:visible;mso-wrap-style:square" from="1,1078" to="10806,1078" o:connectortype="straight" o:gfxdata="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" strokecolor="#232731" strokeweight=".03381mm">
-                  <o:lock v:ext="edit" shapetype="f"/>
-                </v:line>
-                <v:line id="Line 21" o:spid="_x0000_s1032" style="position:absolute;visibility:visible;mso-wrap-style:square" from="2,1095" to="10807,1095" o:connectortype="straight" o:gfxdata="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" strokecolor="#232731" strokeweight=".05072mm">
-                  <o:lock v:ext="edit" shapetype="f"/>
-                </v:line>
-                <v:line id="Line 20" o:spid="_x0000_s1033" style="position:absolute;visibility:visible;mso-wrap-style:square" from="2,1077" to="2,1362" o:connectortype="straight" o:gfxdata="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" strokecolor="#232731" strokeweight=".04236mm">
-                  <o:lock v:ext="edit" shapetype="f"/>
-                </v:line>
-                <v:shape id="Text Box 18" o:spid="_x0000_s1034" type="#_x0000_t202" style="position:absolute;left:2;width:10804;height:1078;visibility:visible;mso-wrap-style:square;v-text-anchor:top" o:gfxdata="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" filled="f" stroked="f">
-                  <v:path arrowok="t"/>
-                  <v:textbox inset="0,0,0,0">
-                    <w:txbxContent>
-                      <w:p>
-                        <w:pPr>
-                          <w:spacing w:before="77"/>
-                          <w:ind w:right="239"/>
-                          <w:jc w:val="right"/>
-                          <w:rPr>
-                            <w:rFonts w:ascii="BC Sans" w:hAnsi="BC Sans"/>
-                            <w:b/>
-                            <w:sz w:val="32"/>
-                          </w:rPr>
-                        </w:pPr>
-                        <w:r>
-                          <w:rPr>
-                            <w:rFonts w:ascii="BC Sans" w:hAnsi="BC Sans"/>
-                            <w:b/>
-                            <w:sz w:val="32"/>
-                          </w:rPr>
-                          <w:t>Contract Summary</w:t>
-                        </w:r>
-                        <w:r>
-                          <w:rPr>
-                            <w:rFonts w:ascii="BC Sans" w:hAnsi="BC Sans"/>
-                            <w:b/>
-                            <w:spacing w:val="-15"/>
-                            <w:sz w:val="32"/>
-                          </w:rPr>
-                          <w:t xml:space="preserve"> </w:t>
-                        </w:r>
-                        <w:r>
-                          <w:rPr>
-                            <w:rFonts w:ascii="BC Sans" w:hAnsi="BC Sans"/>
-                            <w:b/>
-                            <w:sz w:val="32"/>
-                          </w:rPr>
-                          <w:t>Report</w:t>
-                        </w:r>
-                      </w:p>
-                      <w:p>
-                        <w:pPr>
-                          <w:spacing w:before="150"/>
-                          <w:ind w:right="242"/>
-                          <w:jc w:val="right"/>
-                          <w:rPr>
-                            <w:rFonts w:ascii="BC Sans" w:hAnsi="BC Sans"/>
-                            <w:b/>
-                            <w:sz w:val="32"/>
-                          </w:rPr>
-                        </w:pPr>
-                        <w:r>
-                          <w:rPr>
-                            <w:rFonts w:ascii="BC Sans" w:hAnsi="BC Sans"/>
-                            <w:b/>
-                            <w:color w:val="232731"/>
-                            <w:sz w:val="32"/>
-                          </w:rPr>
-                          <w:t>As of {</w:t>
-                        </w:r>
-                        <w:proofErr w:type="spellStart"/>
-                        <w:r>
-                          <w:rPr>
-                            <w:rFonts w:ascii="BC Sans" w:hAnsi="BC Sans"/>
-                            <w:b/>
-                            <w:color w:val="232731"/>
-                            <w:sz w:val="32"/>
-                          </w:rPr>
-                          <w:t>d.report_date</w:t>
-                        </w:r>
-                        <w:proofErr w:type="spellEnd"/>
-                        <w:r>
-                          <w:rPr>
-                            <w:rFonts w:ascii="BC Sans" w:hAnsi="BC Sans"/>
-                            <w:b/>
-                            <w:color w:val="232731"/>
-                            <w:sz w:val="32"/>
-                          </w:rPr>
-                          <w:t>}</w:t>
-                        </w:r>
-                      </w:p>
-                    </w:txbxContent>
-                  </v:textbox>
-                </v:shape>
-                <w10:anchorlock/>
-              </v:group>
             </w:pict>
           </mc:Fallback>
         </mc:AlternateContent>
@@ -1447,7 +1086,7 @@
           </mc:Choice>
           <mc:Fallback>
             <w:pict>
-              <v:shape w14:anchorId="1778BA9F" id="_x0000_s1035" type="#_x0000_t202" style="position:absolute;margin-left:.2pt;margin-top:4.9pt;width:544.4pt;height:19.9pt;z-index:251663360;visibility:visible;mso-wrap-style:square;mso-height-percent:0;mso-wrap-distance-left:9pt;mso-wrap-distance-top:0;mso-wrap-distance-right:9pt;mso-wrap-distance-bottom:0;mso-position-horizontal:absolute;mso-position-horizontal-relative:text;mso-position-vertical:absolute;mso-position-vertical-relative:text;mso-height-percent:0;mso-height-relative:margin;v-text-anchor:top" o:gfxdata="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" fillcolor="#d0d3dd" stroked="f">
+              <v:shape w14:anchorId="1778BA9F" id="_x0000_s1027" type="#_x0000_t202" style="position:absolute;margin-left:.2pt;margin-top:4.9pt;width:544.4pt;height:19.9pt;z-index:251663360;visibility:visible;mso-wrap-style:square;mso-height-percent:0;mso-wrap-distance-left:9pt;mso-wrap-distance-top:0;mso-wrap-distance-right:9pt;mso-wrap-distance-bottom:0;mso-position-horizontal:absolute;mso-position-horizontal-relative:text;mso-position-vertical:absolute;mso-position-vertical-relative:text;mso-height-percent:0;mso-height-relative:margin;v-text-anchor:top" o:gfxdata="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" fillcolor="#d0d3dd" stroked="f">
                 <v:path arrowok="t"/>
                 <v:textbox inset="2.5mm,0,0,0">
                   <w:txbxContent>
@@ -2141,7 +1780,7 @@
           </mc:Choice>
           <mc:Fallback>
             <w:pict>
-              <v:shape w14:anchorId="411B3AC8" id="_x0000_s1036" type="#_x0000_t202" style="position:absolute;margin-left:0;margin-top:0;width:544.4pt;height:19.9pt;z-index:251665408;visibility:visible;mso-wrap-style:square;mso-height-percent:0;mso-wrap-distance-left:9pt;mso-wrap-distance-top:0;mso-wrap-distance-right:9pt;mso-wrap-distance-bottom:0;mso-position-horizontal:absolute;mso-position-horizontal-relative:text;mso-position-vertical:absolute;mso-position-vertical-relative:text;mso-height-percent:0;mso-height-relative:margin;v-text-anchor:top" o:gfxdata="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" fillcolor="#d0d3dd" stroked="f">
+              <v:shape w14:anchorId="411B3AC8" id="_x0000_s1028" type="#_x0000_t202" style="position:absolute;margin-left:0;margin-top:0;width:544.4pt;height:19.9pt;z-index:251665408;visibility:visible;mso-wrap-style:square;mso-height-percent:0;mso-wrap-distance-left:9pt;mso-wrap-distance-top:0;mso-wrap-distance-right:9pt;mso-wrap-distance-bottom:0;mso-position-horizontal:absolute;mso-position-horizontal-relative:text;mso-position-vertical:absolute;mso-position-vertical-relative:text;mso-height-percent:0;mso-height-relative:margin;v-text-anchor:top" o:gfxdata="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" fillcolor="#d0d3dd" stroked="f">
                 <v:path arrowok="t"/>
                 <v:textbox inset="2.5mm,0,0,0">
                   <w:txbxContent>
@@ -2775,7 +2414,7 @@
           </mc:Choice>
           <mc:Fallback>
             <w:pict>
-              <v:shape w14:anchorId="05618DAF" id="_x0000_s1037" type="#_x0000_t202" style="position:absolute;margin-left:0;margin-top:0;width:544.4pt;height:19.9pt;z-index:251667456;visibility:visible;mso-wrap-style:square;mso-height-percent:0;mso-wrap-distance-left:9pt;mso-wrap-distance-top:0;mso-wrap-distance-right:9pt;mso-wrap-distance-bottom:0;mso-position-horizontal:absolute;mso-position-horizontal-relative:text;mso-position-vertical:absolute;mso-position-vertical-relative:text;mso-height-percent:0;mso-height-relative:margin;v-text-anchor:top" o:gfxdata="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" fillcolor="#d0d3dd" stroked="f">
+              <v:shape w14:anchorId="05618DAF" id="_x0000_s1029" type="#_x0000_t202" style="position:absolute;margin-left:0;margin-top:0;width:544.4pt;height:19.9pt;z-index:251667456;visibility:visible;mso-wrap-style:square;mso-height-percent:0;mso-wrap-distance-left:9pt;mso-wrap-distance-top:0;mso-wrap-distance-right:9pt;mso-wrap-distance-bottom:0;mso-position-horizontal:absolute;mso-position-horizontal-relative:text;mso-position-vertical:absolute;mso-position-vertical-relative:text;mso-height-percent:0;mso-height-relative:margin;v-text-anchor:top" o:gfxdata="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" fillcolor="#d0d3dd" stroked="f">
                 <v:path arrowok="t"/>
                 <v:textbox inset="2.5mm,0,0,0">
                   <w:txbxContent>
@@ -2813,7 +2452,6 @@
         <w:rPr>
           <w:noProof/>
         </w:rPr>
-        <w:lastRenderedPageBreak/>
         <mc:AlternateContent>
           <mc:Choice Requires="wps">
             <w:drawing>
@@ -2901,7 +2539,7 @@
           </mc:Choice>
           <mc:Fallback>
             <w:pict>
-              <v:shape w14:anchorId="0CAE0A1A" id="_x0000_s1038" type="#_x0000_t202" style="position:absolute;margin-left:0;margin-top:-.05pt;width:544.4pt;height:19.9pt;z-index:251669504;visibility:visible;mso-wrap-style:square;mso-height-percent:0;mso-wrap-distance-left:9pt;mso-wrap-distance-top:0;mso-wrap-distance-right:9pt;mso-wrap-distance-bottom:0;mso-position-horizontal:absolute;mso-position-horizontal-relative:text;mso-position-vertical:absolute;mso-position-vertical-relative:text;mso-height-percent:0;mso-height-relative:margin;v-text-anchor:top" o:gfxdata="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" fillcolor="#d0d3dd" stroked="f">
+              <v:shape w14:anchorId="0CAE0A1A" id="_x0000_s1030" type="#_x0000_t202" style="position:absolute;margin-left:0;margin-top:-.05pt;width:544.4pt;height:19.9pt;z-index:251669504;visibility:visible;mso-wrap-style:square;mso-height-percent:0;mso-wrap-distance-left:9pt;mso-wrap-distance-top:0;mso-wrap-distance-right:9pt;mso-wrap-distance-bottom:0;mso-position-horizontal:absolute;mso-position-horizontal-relative:text;mso-position-vertical:absolute;mso-position-vertical-relative:text;mso-height-percent:0;mso-height-relative:margin;v-text-anchor:top" o:gfxdata="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" fillcolor="#d0d3dd" stroked="f">
                 <v:path arrowok="t"/>
                 <v:textbox inset="2.5mm,0,0,0">
                   <w:txbxContent>
@@ -2935,15 +2573,15 @@
     <w:tbl>
       <w:tblPr>
         <w:tblStyle w:val="GridTable4-Accent3"/>
-        <w:tblW w:w="0" w:type="auto"/>
+        <w:tblW w:w="5000" w:type="pct"/>
         <w:tblLayout w:type="fixed"/>
         <w:tblLook w:val="04A0" w:firstRow="1" w:lastRow="0" w:firstColumn="1" w:lastColumn="0" w:noHBand="0" w:noVBand="1"/>
       </w:tblPr>
       <w:tblGrid>
-        <w:gridCol w:w="1838"/>
-        <w:gridCol w:w="1701"/>
-        <w:gridCol w:w="1418"/>
-        <w:gridCol w:w="5833"/>
+        <w:gridCol w:w="2264"/>
+        <w:gridCol w:w="2693"/>
+        <w:gridCol w:w="1843"/>
+        <w:gridCol w:w="3990"/>
       </w:tblGrid>
       <w:tr>
         <w:trPr>
@@ -2953,7 +2591,7 @@
         <w:tc>
           <w:tcPr>
             <w:cnfStyle w:val="001000000000" w:firstRow="0" w:lastRow="0" w:firstColumn="1" w:lastColumn="0" w:oddVBand="0" w:evenVBand="0" w:oddHBand="0" w:evenHBand="0" w:firstRowFirstColumn="0" w:firstRowLastColumn="0" w:lastRowFirstColumn="0" w:lastRowLastColumn="0"/>
-            <w:tcW w:w="1838" w:type="dxa"/>
+            <w:tcW w:w="1049" w:type="pct"/>
           </w:tcPr>
           <w:p>
             <w:pPr>
@@ -2971,7 +2609,7 @@
         </w:tc>
         <w:tc>
           <w:tcPr>
-            <w:tcW w:w="1701" w:type="dxa"/>
+            <w:tcW w:w="1248" w:type="pct"/>
           </w:tcPr>
           <w:p>
             <w:pPr>
@@ -2990,7 +2628,7 @@
         </w:tc>
         <w:tc>
           <w:tcPr>
-            <w:tcW w:w="1418" w:type="dxa"/>
+            <w:tcW w:w="854" w:type="pct"/>
           </w:tcPr>
           <w:p>
             <w:pPr>
@@ -3009,7 +2647,7 @@
         </w:tc>
         <w:tc>
           <w:tcPr>
-            <w:tcW w:w="5833" w:type="dxa"/>
+            <w:tcW w:w="1849" w:type="pct"/>
           </w:tcPr>
           <w:p>
             <w:pPr>
@@ -3034,7 +2672,7 @@
         <w:tc>
           <w:tcPr>
             <w:cnfStyle w:val="001000000000" w:firstRow="0" w:lastRow="0" w:firstColumn="1" w:lastColumn="0" w:oddVBand="0" w:evenVBand="0" w:oddHBand="0" w:evenHBand="0" w:firstRowFirstColumn="0" w:firstRowLastColumn="0" w:lastRowFirstColumn="0" w:lastRowLastColumn="0"/>
-            <w:tcW w:w="1838" w:type="dxa"/>
+            <w:tcW w:w="1049" w:type="pct"/>
           </w:tcPr>
           <w:p>
             <w:pPr>
@@ -3100,7 +2738,7 @@
         </w:tc>
         <w:tc>
           <w:tcPr>
-            <w:tcW w:w="1701" w:type="dxa"/>
+            <w:tcW w:w="1248" w:type="pct"/>
           </w:tcPr>
           <w:p>
             <w:pPr>
@@ -3161,7 +2799,7 @@
         </w:tc>
         <w:tc>
           <w:tcPr>
-            <w:tcW w:w="1418" w:type="dxa"/>
+            <w:tcW w:w="854" w:type="pct"/>
           </w:tcPr>
           <w:p>
             <w:pPr>
@@ -3222,7 +2860,7 @@
         </w:tc>
         <w:tc>
           <w:tcPr>
-            <w:tcW w:w="5833" w:type="dxa"/>
+            <w:tcW w:w="1849" w:type="pct"/>
           </w:tcPr>
           <w:p>
             <w:pPr>
@@ -3280,7 +2918,7 @@
         <w:tc>
           <w:tcPr>
             <w:cnfStyle w:val="001000000000" w:firstRow="0" w:lastRow="0" w:firstColumn="1" w:lastColumn="0" w:oddVBand="0" w:evenVBand="0" w:oddHBand="0" w:evenHBand="0" w:firstRowFirstColumn="0" w:firstRowLastColumn="0" w:lastRowFirstColumn="0" w:lastRowLastColumn="0"/>
-            <w:tcW w:w="1838" w:type="dxa"/>
+            <w:tcW w:w="1049" w:type="pct"/>
           </w:tcPr>
           <w:p>
             <w:r>
@@ -3305,7 +2943,7 @@
         </w:tc>
         <w:tc>
           <w:tcPr>
-            <w:tcW w:w="1701" w:type="dxa"/>
+            <w:tcW w:w="1248" w:type="pct"/>
           </w:tcPr>
           <w:p>
             <w:pPr>
@@ -3318,7 +2956,7 @@
         </w:tc>
         <w:tc>
           <w:tcPr>
-            <w:tcW w:w="1418" w:type="dxa"/>
+            <w:tcW w:w="854" w:type="pct"/>
           </w:tcPr>
           <w:p>
             <w:pPr>
@@ -3331,7 +2969,7 @@
         </w:tc>
         <w:tc>
           <w:tcPr>
-            <w:tcW w:w="5833" w:type="dxa"/>
+            <w:tcW w:w="1849" w:type="pct"/>
           </w:tcPr>
           <w:p>
             <w:pPr>
@@ -3353,7 +2991,7 @@
       <w:headerReference w:type="first" r:id="rId12"/>
       <w:footerReference w:type="first" r:id="rId13"/>
       <w:pgSz w:w="12240" w:h="15840"/>
-      <w:pgMar w:top="720" w:right="720" w:bottom="720" w:left="720" w:header="708" w:footer="708" w:gutter="0"/>
+      <w:pgMar w:top="482" w:right="720" w:bottom="720" w:left="720" w:header="708" w:footer="708" w:gutter="0"/>
       <w:cols w:space="708"/>
       <w:docGrid w:linePitch="360"/>
     </w:sectPr>
@@ -3672,7 +3310,7 @@
     <w:lsdException w:name="Closing" w:semiHidden="1" w:unhideWhenUsed="1"/>
     <w:lsdException w:name="Signature" w:semiHidden="1" w:unhideWhenUsed="1"/>
     <w:lsdException w:name="Default Paragraph Font" w:semiHidden="1" w:uiPriority="1" w:unhideWhenUsed="1"/>
-    <w:lsdException w:name="Body Text" w:semiHidden="1" w:unhideWhenUsed="1"/>
+    <w:lsdException w:name="Body Text" w:semiHidden="1" w:uiPriority="1" w:unhideWhenUsed="1" w:qFormat="1"/>
     <w:lsdException w:name="Body Text Indent" w:semiHidden="1" w:unhideWhenUsed="1"/>
     <w:lsdException w:name="List Continue" w:semiHidden="1" w:unhideWhenUsed="1"/>
     <w:lsdException w:name="List Continue 2" w:semiHidden="1" w:unhideWhenUsed="1"/>
@@ -4746,6 +4384,33 @@
       <w14:ligatures w14:val="none"/>
     </w:rPr>
   </w:style>
+  <w:style w:type="paragraph" w:styleId="BodyText">
+    <w:name w:val="Body Text"/>
+    <w:basedOn w:val="Normal"/>
+    <w:link w:val="BodyTextChar"/>
+    <w:uiPriority w:val="1"/>
+    <w:qFormat/>
+    <w:rsid w:val="00B805D4"/>
+    <w:rPr>
+      <w:sz w:val="20"/>
+      <w:szCs w:val="20"/>
+    </w:rPr>
+  </w:style>
+  <w:style w:type="character" w:customStyle="1" w:styleId="BodyTextChar">
+    <w:name w:val="Body Text Char"/>
+    <w:basedOn w:val="DefaultParagraphFont"/>
+    <w:link w:val="BodyText"/>
+    <w:uiPriority w:val="1"/>
+    <w:rsid w:val="00B805D4"/>
+    <w:rPr>
+      <w:rFonts w:ascii="Calibri" w:eastAsia="Calibri" w:hAnsi="Calibri" w:cs="Calibri"/>
+      <w:kern w:val="0"/>
+      <w:sz w:val="20"/>
+      <w:szCs w:val="20"/>
+      <w:lang w:val="en-US" w:bidi="en-US"/>
+      <w14:ligatures w14:val="none"/>
+    </w:rPr>
+  </w:style>
 </w:styles>
 </file>
 

</xml_diff>

<commit_message>
descw-1316 get template populated and formatted nice
- update CHANGELOG
- delete temp controller
- update model
- fix template formatting and date aliases
</commit_message>
<xml_diff>
--- a/backend/reports/docx/Tab_1_rpt_C_Summary.docx
+++ b/backend/reports/docx/Tab_1_rpt_C_Summary.docx
@@ -141,7 +141,7 @@
                 <w:sz w:val="28"/>
                 <w:szCs w:val="28"/>
               </w:rPr>
-              <w:t>d.report_date</w:t>
+              <w:t>d.date</w:t>
             </w:r>
             <w:proofErr w:type="spellEnd"/>
             <w:r>
@@ -2321,12 +2321,22 @@
       </w:tr>
     </w:tbl>
     <w:p/>
-    <w:p/>
+    <w:p>
+      <w:pPr>
+        <w:widowControl/>
+        <w:autoSpaceDE/>
+        <w:autoSpaceDN/>
+      </w:pPr>
+      <w:r>
+        <w:br w:type="page"/>
+      </w:r>
+    </w:p>
     <w:p>
       <w:r>
         <w:rPr>
           <w:noProof/>
         </w:rPr>
+        <w:lastRenderedPageBreak/>
         <mc:AlternateContent>
           <mc:Choice Requires="wps">
             <w:drawing>
@@ -2445,7 +2455,11 @@
       </w:r>
     </w:p>
     <w:p/>
-    <w:p/>
+    <w:p>
+      <w:r>
+        <w:t>SEE DESCW-1527</w:t>
+      </w:r>
+    </w:p>
     <w:p/>
     <w:p>
       <w:r>
@@ -2984,12 +2998,7 @@
     </w:tbl>
     <w:p/>
     <w:sectPr>
-      <w:headerReference w:type="even" r:id="rId8"/>
-      <w:headerReference w:type="default" r:id="rId9"/>
-      <w:footerReference w:type="even" r:id="rId10"/>
-      <w:footerReference w:type="default" r:id="rId11"/>
-      <w:headerReference w:type="first" r:id="rId12"/>
-      <w:footerReference w:type="first" r:id="rId13"/>
+      <w:footerReference w:type="default" r:id="rId8"/>
       <w:pgSz w:w="12240" w:h="15840"/>
       <w:pgMar w:top="482" w:right="720" w:bottom="720" w:left="720" w:header="708" w:footer="708" w:gutter="0"/>
       <w:cols w:space="708"/>
@@ -3023,16 +3032,6 @@
   <w:p>
     <w:pPr>
       <w:pStyle w:val="Footer"/>
-    </w:pPr>
-  </w:p>
-</w:ftr>
-</file>
-
-<file path=word/footer2.xml><?xml version="1.0" encoding="utf-8"?>
-<w:ftr xmlns:wpc="http://schemas.microsoft.com/office/word/2010/wordprocessingCanvas" xmlns:cx="http://schemas.microsoft.com/office/drawing/2014/chartex" xmlns:cx1="http://schemas.microsoft.com/office/drawing/2015/9/8/chartex" xmlns:cx2="http://schemas.microsoft.com/office/drawing/2015/10/21/chartex" xmlns:cx3="http://schemas.microsoft.com/office/drawing/2016/5/9/chartex" xmlns:cx4="http://schemas.microsoft.com/office/drawing/2016/5/10/chartex" xmlns:cx5="http://schemas.microsoft.com/office/drawing/2016/5/11/chartex" xmlns:cx6="http://schemas.microsoft.com/office/drawing/2016/5/12/chartex" xmlns:cx7="http://schemas.microsoft.com/office/drawing/2016/5/13/chartex" xmlns:cx8="http://schemas.microsoft.com/office/drawing/2016/5/14/chartex" xmlns:mc="http://schemas.openxmlformats.org/markup-compatibility/2006" xmlns:aink="http://schemas.microsoft.com/office/drawing/2016/ink" xmlns:am3d="http://schemas.microsoft.com/office/drawing/2017/model3d" xmlns:o="urn:schemas-microsoft-com:office:office" xmlns:oel="http://schemas.microsoft.com/office/2019/extlst" xmlns:r="http://schemas.openxmlformats.org/officeDocument/2006/relationships" xmlns:m="http://schemas.openxmlformats.org/officeDocument/2006/math" xmlns:v="urn:schemas-microsoft-com:vml" xmlns:wp14="http://schemas.microsoft.com/office/word/2010/wordprocessingDrawing" xmlns:wp="http://schemas.openxmlformats.org/drawingml/2006/wordprocessingDrawing" xmlns:w10="urn:schemas-microsoft-com:office:word" xmlns:w="http://schemas.openxmlformats.org/wordprocessingml/2006/main" xmlns:w14="http://schemas.microsoft.com/office/word/2010/wordml" xmlns:w15="http://schemas.microsoft.com/office/word/2012/wordml" xmlns:w16cex="http://schemas.microsoft.com/office/word/2018/wordml/cex" xmlns:w16cid="http://schemas.microsoft.com/office/word/2016/wordml/cid" xmlns:w16="http://schemas.microsoft.com/office/word/2018/wordml" xmlns:w16sdtdh="http://schemas.microsoft.com/office/word/2020/wordml/sdtdatahash" xmlns:w16se="http://schemas.microsoft.com/office/word/2015/wordml/symex" xmlns:wpg="http://schemas.microsoft.com/office/word/2010/wordprocessingGroup" xmlns:wpi="http://schemas.microsoft.com/office/word/2010/wordprocessingInk" xmlns:wne="http://schemas.microsoft.com/office/word/2006/wordml" xmlns:wps="http://schemas.microsoft.com/office/word/2010/wordprocessingShape" mc:Ignorable="w14 w15 w16se w16cid w16 w16cex w16sdtdh wp14">
-  <w:p>
-    <w:pPr>
-      <w:pStyle w:val="Footer"/>
       <w:tabs>
         <w:tab w:val="clear" w:pos="4680"/>
         <w:tab w:val="clear" w:pos="9360"/>
@@ -3159,22 +3158,12 @@
     </w:r>
     <w:proofErr w:type="spellStart"/>
     <w:r>
-      <w:t>d.report_date</w:t>
+      <w:t>d.date</w:t>
     </w:r>
     <w:proofErr w:type="spellEnd"/>
     <w:r>
       <w:t>}</w:t>
     </w:r>
-  </w:p>
-</w:ftr>
-</file>
-
-<file path=word/footer3.xml><?xml version="1.0" encoding="utf-8"?>
-<w:ftr xmlns:wpc="http://schemas.microsoft.com/office/word/2010/wordprocessingCanvas" xmlns:cx="http://schemas.microsoft.com/office/drawing/2014/chartex" xmlns:cx1="http://schemas.microsoft.com/office/drawing/2015/9/8/chartex" xmlns:cx2="http://schemas.microsoft.com/office/drawing/2015/10/21/chartex" xmlns:cx3="http://schemas.microsoft.com/office/drawing/2016/5/9/chartex" xmlns:cx4="http://schemas.microsoft.com/office/drawing/2016/5/10/chartex" xmlns:cx5="http://schemas.microsoft.com/office/drawing/2016/5/11/chartex" xmlns:cx6="http://schemas.microsoft.com/office/drawing/2016/5/12/chartex" xmlns:cx7="http://schemas.microsoft.com/office/drawing/2016/5/13/chartex" xmlns:cx8="http://schemas.microsoft.com/office/drawing/2016/5/14/chartex" xmlns:mc="http://schemas.openxmlformats.org/markup-compatibility/2006" xmlns:aink="http://schemas.microsoft.com/office/drawing/2016/ink" xmlns:am3d="http://schemas.microsoft.com/office/drawing/2017/model3d" xmlns:o="urn:schemas-microsoft-com:office:office" xmlns:oel="http://schemas.microsoft.com/office/2019/extlst" xmlns:r="http://schemas.openxmlformats.org/officeDocument/2006/relationships" xmlns:m="http://schemas.openxmlformats.org/officeDocument/2006/math" xmlns:v="urn:schemas-microsoft-com:vml" xmlns:wp14="http://schemas.microsoft.com/office/word/2010/wordprocessingDrawing" xmlns:wp="http://schemas.openxmlformats.org/drawingml/2006/wordprocessingDrawing" xmlns:w10="urn:schemas-microsoft-com:office:word" xmlns:w="http://schemas.openxmlformats.org/wordprocessingml/2006/main" xmlns:w14="http://schemas.microsoft.com/office/word/2010/wordml" xmlns:w15="http://schemas.microsoft.com/office/word/2012/wordml" xmlns:w16cex="http://schemas.microsoft.com/office/word/2018/wordml/cex" xmlns:w16cid="http://schemas.microsoft.com/office/word/2016/wordml/cid" xmlns:w16="http://schemas.microsoft.com/office/word/2018/wordml" xmlns:w16sdtdh="http://schemas.microsoft.com/office/word/2020/wordml/sdtdatahash" xmlns:w16se="http://schemas.microsoft.com/office/word/2015/wordml/symex" xmlns:wpg="http://schemas.microsoft.com/office/word/2010/wordprocessingGroup" xmlns:wpi="http://schemas.microsoft.com/office/word/2010/wordprocessingInk" xmlns:wne="http://schemas.microsoft.com/office/word/2006/wordml" xmlns:wps="http://schemas.microsoft.com/office/word/2010/wordprocessingShape" mc:Ignorable="w14 w15 w16se w16cid w16 w16cex w16sdtdh wp14">
-  <w:p>
-    <w:pPr>
-      <w:pStyle w:val="Footer"/>
-    </w:pPr>
   </w:p>
 </w:ftr>
 </file>
@@ -3196,36 +3185,6 @@
     </w:p>
   </w:footnote>
 </w:footnotes>
-</file>
-
-<file path=word/header1.xml><?xml version="1.0" encoding="utf-8"?>
-<w:hdr xmlns:wpc="http://schemas.microsoft.com/office/word/2010/wordprocessingCanvas" xmlns:cx="http://schemas.microsoft.com/office/drawing/2014/chartex" xmlns:cx1="http://schemas.microsoft.com/office/drawing/2015/9/8/chartex" xmlns:cx2="http://schemas.microsoft.com/office/drawing/2015/10/21/chartex" xmlns:cx3="http://schemas.microsoft.com/office/drawing/2016/5/9/chartex" xmlns:cx4="http://schemas.microsoft.com/office/drawing/2016/5/10/chartex" xmlns:cx5="http://schemas.microsoft.com/office/drawing/2016/5/11/chartex" xmlns:cx6="http://schemas.microsoft.com/office/drawing/2016/5/12/chartex" xmlns:cx7="http://schemas.microsoft.com/office/drawing/2016/5/13/chartex" xmlns:cx8="http://schemas.microsoft.com/office/drawing/2016/5/14/chartex" xmlns:mc="http://schemas.openxmlformats.org/markup-compatibility/2006" xmlns:aink="http://schemas.microsoft.com/office/drawing/2016/ink" xmlns:am3d="http://schemas.microsoft.com/office/drawing/2017/model3d" xmlns:o="urn:schemas-microsoft-com:office:office" xmlns:oel="http://schemas.microsoft.com/office/2019/extlst" xmlns:r="http://schemas.openxmlformats.org/officeDocument/2006/relationships" xmlns:m="http://schemas.openxmlformats.org/officeDocument/2006/math" xmlns:v="urn:schemas-microsoft-com:vml" xmlns:wp14="http://schemas.microsoft.com/office/word/2010/wordprocessingDrawing" xmlns:wp="http://schemas.openxmlformats.org/drawingml/2006/wordprocessingDrawing" xmlns:w10="urn:schemas-microsoft-com:office:word" xmlns:w="http://schemas.openxmlformats.org/wordprocessingml/2006/main" xmlns:w14="http://schemas.microsoft.com/office/word/2010/wordml" xmlns:w15="http://schemas.microsoft.com/office/word/2012/wordml" xmlns:w16cex="http://schemas.microsoft.com/office/word/2018/wordml/cex" xmlns:w16cid="http://schemas.microsoft.com/office/word/2016/wordml/cid" xmlns:w16="http://schemas.microsoft.com/office/word/2018/wordml" xmlns:w16sdtdh="http://schemas.microsoft.com/office/word/2020/wordml/sdtdatahash" xmlns:w16se="http://schemas.microsoft.com/office/word/2015/wordml/symex" xmlns:wpg="http://schemas.microsoft.com/office/word/2010/wordprocessingGroup" xmlns:wpi="http://schemas.microsoft.com/office/word/2010/wordprocessingInk" xmlns:wne="http://schemas.microsoft.com/office/word/2006/wordml" xmlns:wps="http://schemas.microsoft.com/office/word/2010/wordprocessingShape" mc:Ignorable="w14 w15 w16se w16cid w16 w16cex w16sdtdh wp14">
-  <w:p>
-    <w:pPr>
-      <w:pStyle w:val="Header"/>
-    </w:pPr>
-  </w:p>
-</w:hdr>
-</file>
-
-<file path=word/header2.xml><?xml version="1.0" encoding="utf-8"?>
-<w:hdr xmlns:wpc="http://schemas.microsoft.com/office/word/2010/wordprocessingCanvas" xmlns:cx="http://schemas.microsoft.com/office/drawing/2014/chartex" xmlns:cx1="http://schemas.microsoft.com/office/drawing/2015/9/8/chartex" xmlns:cx2="http://schemas.microsoft.com/office/drawing/2015/10/21/chartex" xmlns:cx3="http://schemas.microsoft.com/office/drawing/2016/5/9/chartex" xmlns:cx4="http://schemas.microsoft.com/office/drawing/2016/5/10/chartex" xmlns:cx5="http://schemas.microsoft.com/office/drawing/2016/5/11/chartex" xmlns:cx6="http://schemas.microsoft.com/office/drawing/2016/5/12/chartex" xmlns:cx7="http://schemas.microsoft.com/office/drawing/2016/5/13/chartex" xmlns:cx8="http://schemas.microsoft.com/office/drawing/2016/5/14/chartex" xmlns:mc="http://schemas.openxmlformats.org/markup-compatibility/2006" xmlns:aink="http://schemas.microsoft.com/office/drawing/2016/ink" xmlns:am3d="http://schemas.microsoft.com/office/drawing/2017/model3d" xmlns:o="urn:schemas-microsoft-com:office:office" xmlns:oel="http://schemas.microsoft.com/office/2019/extlst" xmlns:r="http://schemas.openxmlformats.org/officeDocument/2006/relationships" xmlns:m="http://schemas.openxmlformats.org/officeDocument/2006/math" xmlns:v="urn:schemas-microsoft-com:vml" xmlns:wp14="http://schemas.microsoft.com/office/word/2010/wordprocessingDrawing" xmlns:wp="http://schemas.openxmlformats.org/drawingml/2006/wordprocessingDrawing" xmlns:w10="urn:schemas-microsoft-com:office:word" xmlns:w="http://schemas.openxmlformats.org/wordprocessingml/2006/main" xmlns:w14="http://schemas.microsoft.com/office/word/2010/wordml" xmlns:w15="http://schemas.microsoft.com/office/word/2012/wordml" xmlns:w16cex="http://schemas.microsoft.com/office/word/2018/wordml/cex" xmlns:w16cid="http://schemas.microsoft.com/office/word/2016/wordml/cid" xmlns:w16="http://schemas.microsoft.com/office/word/2018/wordml" xmlns:w16sdtdh="http://schemas.microsoft.com/office/word/2020/wordml/sdtdatahash" xmlns:w16se="http://schemas.microsoft.com/office/word/2015/wordml/symex" xmlns:wpg="http://schemas.microsoft.com/office/word/2010/wordprocessingGroup" xmlns:wpi="http://schemas.microsoft.com/office/word/2010/wordprocessingInk" xmlns:wne="http://schemas.microsoft.com/office/word/2006/wordml" xmlns:wps="http://schemas.microsoft.com/office/word/2010/wordprocessingShape" mc:Ignorable="w14 w15 w16se w16cid w16 w16cex w16sdtdh wp14">
-  <w:p>
-    <w:pPr>
-      <w:pStyle w:val="Header"/>
-    </w:pPr>
-  </w:p>
-</w:hdr>
-</file>
-
-<file path=word/header3.xml><?xml version="1.0" encoding="utf-8"?>
-<w:hdr xmlns:wpc="http://schemas.microsoft.com/office/word/2010/wordprocessingCanvas" xmlns:cx="http://schemas.microsoft.com/office/drawing/2014/chartex" xmlns:cx1="http://schemas.microsoft.com/office/drawing/2015/9/8/chartex" xmlns:cx2="http://schemas.microsoft.com/office/drawing/2015/10/21/chartex" xmlns:cx3="http://schemas.microsoft.com/office/drawing/2016/5/9/chartex" xmlns:cx4="http://schemas.microsoft.com/office/drawing/2016/5/10/chartex" xmlns:cx5="http://schemas.microsoft.com/office/drawing/2016/5/11/chartex" xmlns:cx6="http://schemas.microsoft.com/office/drawing/2016/5/12/chartex" xmlns:cx7="http://schemas.microsoft.com/office/drawing/2016/5/13/chartex" xmlns:cx8="http://schemas.microsoft.com/office/drawing/2016/5/14/chartex" xmlns:mc="http://schemas.openxmlformats.org/markup-compatibility/2006" xmlns:aink="http://schemas.microsoft.com/office/drawing/2016/ink" xmlns:am3d="http://schemas.microsoft.com/office/drawing/2017/model3d" xmlns:o="urn:schemas-microsoft-com:office:office" xmlns:oel="http://schemas.microsoft.com/office/2019/extlst" xmlns:r="http://schemas.openxmlformats.org/officeDocument/2006/relationships" xmlns:m="http://schemas.openxmlformats.org/officeDocument/2006/math" xmlns:v="urn:schemas-microsoft-com:vml" xmlns:wp14="http://schemas.microsoft.com/office/word/2010/wordprocessingDrawing" xmlns:wp="http://schemas.openxmlformats.org/drawingml/2006/wordprocessingDrawing" xmlns:w10="urn:schemas-microsoft-com:office:word" xmlns:w="http://schemas.openxmlformats.org/wordprocessingml/2006/main" xmlns:w14="http://schemas.microsoft.com/office/word/2010/wordml" xmlns:w15="http://schemas.microsoft.com/office/word/2012/wordml" xmlns:w16cex="http://schemas.microsoft.com/office/word/2018/wordml/cex" xmlns:w16cid="http://schemas.microsoft.com/office/word/2016/wordml/cid" xmlns:w16="http://schemas.microsoft.com/office/word/2018/wordml" xmlns:w16sdtdh="http://schemas.microsoft.com/office/word/2020/wordml/sdtdatahash" xmlns:w16se="http://schemas.microsoft.com/office/word/2015/wordml/symex" xmlns:wpg="http://schemas.microsoft.com/office/word/2010/wordprocessingGroup" xmlns:wpi="http://schemas.microsoft.com/office/word/2010/wordprocessingInk" xmlns:wne="http://schemas.microsoft.com/office/word/2006/wordml" xmlns:wps="http://schemas.microsoft.com/office/word/2010/wordprocessingShape" mc:Ignorable="w14 w15 w16se w16cid w16 w16cex w16sdtdh wp14">
-  <w:p>
-    <w:pPr>
-      <w:pStyle w:val="Header"/>
-    </w:pPr>
-  </w:p>
-</w:hdr>
 </file>
 
 <file path=word/styles.xml><?xml version="1.0" encoding="utf-8"?>

</xml_diff>